<commit_message>
Commentaires sur le document hello sparnatural
</commit_message>
<xml_diff>
--- a/docs/hello-sparnatural/Hello-Sparnatural.docx
+++ b/docs/hello-sparnatural/Hello-Sparnatural.docx
@@ -25,7 +25,7 @@
     </w:p>
     <w:p>
       <w:pPr>
-        <w:pStyle w:val="891"/>
+        <w:pStyle w:val="893"/>
         <w:pBdr/>
         <w:spacing/>
         <w:ind/>
@@ -45,7 +45,7 @@
     </w:p>
     <w:p>
       <w:pPr>
-        <w:pStyle w:val="926"/>
+        <w:pStyle w:val="928"/>
         <w:pBdr/>
         <w:spacing/>
         <w:ind/>
@@ -1326,7 +1326,7 @@
     </w:p>
     <w:p>
       <w:pPr>
-        <w:pStyle w:val="885"/>
+        <w:pStyle w:val="887"/>
         <w:pBdr/>
         <w:spacing/>
         <w:ind/>
@@ -1346,7 +1346,7 @@
     </w:p>
     <w:p>
       <w:pPr>
-        <w:pStyle w:val="886"/>
+        <w:pStyle w:val="888"/>
         <w:pBdr/>
         <w:spacing/>
         <w:ind/>
@@ -1450,7 +1450,7 @@
     </w:p>
     <w:p>
       <w:pPr>
-        <w:pStyle w:val="886"/>
+        <w:pStyle w:val="888"/>
         <w:pBdr/>
         <w:spacing/>
         <w:ind/>
@@ -1639,6 +1639,12 @@
         <w:rPr>
           <w:rtl w:val="0"/>
         </w:rPr>
+      </w:r>
+      <w:commentRangeStart w:id="0"/>
+      <w:r>
+        <w:rPr>
+          <w:rtl w:val="0"/>
+        </w:rPr>
         <w:t xml:space="preserve">You need to have the Protégé OWL editor installed on your machine. To install Protégé, go to </w:t>
       </w:r>
       <w:hyperlink r:id="rId15" w:tooltip="https://protege.stanford.edu/" w:history="1">
@@ -1658,6 +1664,14 @@
         <w:t xml:space="preserve">.</w:t>
       </w:r>
       <w:r/>
+      <w:commentRangeEnd w:id="0"/>
+      <w:r>
+        <w:commentReference w:id="0"/>
+      </w:r>
+      <w:ins w:id="0" w:author="thomas" w:date="2024-05-31T14:25:23Z" oouserid="thomas">
+        <w:r/>
+      </w:ins>
+      <w:r/>
     </w:p>
     <w:p>
       <w:pPr>
@@ -1680,7 +1694,7 @@
     </w:p>
     <w:p>
       <w:pPr>
-        <w:pStyle w:val="886"/>
+        <w:pStyle w:val="888"/>
         <w:pBdr/>
         <w:spacing/>
         <w:ind/>
@@ -1791,7 +1805,7 @@
     </w:p>
     <w:p>
       <w:pPr>
-        <w:pStyle w:val="885"/>
+        <w:pStyle w:val="887"/>
         <w:pBdr/>
         <w:spacing/>
         <w:ind/>
@@ -1811,7 +1825,7 @@
     </w:p>
     <w:p>
       <w:pPr>
-        <w:pStyle w:val="886"/>
+        <w:pStyle w:val="888"/>
         <w:pBdr/>
         <w:spacing/>
         <w:ind/>
@@ -1931,7 +1945,7 @@
     </w:p>
     <w:p>
       <w:pPr>
-        <w:pStyle w:val="886"/>
+        <w:pStyle w:val="888"/>
         <w:pBdr/>
         <w:spacing/>
         <w:ind/>
@@ -2067,7 +2081,9 @@
         <w:pBdr/>
         <w:spacing w:after="0"/>
         <w:ind w:hanging="360" w:left="720"/>
-        <w:rPr/>
+        <w:rPr>
+          <w:ins w:id="1" w:author="thomas" w:date="2024-05-31T14:26:17Z" oouserid="thomas"/>
+        </w:rPr>
       </w:pPr>
       <w:r>
         <w:rPr>
@@ -2080,9 +2096,91 @@
         <w:rPr>
           <w:rtl w:val="0"/>
         </w:rPr>
-        <w:t xml:space="preserve">: a Sparnatural configuration file. In this tutorial you will create your own new config file.</w:t>
-      </w:r>
-      <w:r/>
+        <w:t xml:space="preserve">: a </w:t>
+      </w:r>
+      <w:ins w:id="2" w:author="thomas" w:date="2024-05-31T14:26:09Z" oouserid="thomas">
+        <w:r>
+          <w:rPr>
+            <w:rtl w:val="0"/>
+          </w:rPr>
+          <w:t xml:space="preserve">basic </w:t>
+        </w:r>
+      </w:ins>
+      <w:r>
+        <w:rPr>
+          <w:rtl w:val="0"/>
+        </w:rPr>
+        <w:t xml:space="preserve">Sparnatural configuration file. In this tutorial you will create your own new config file.</w:t>
+      </w:r>
+      <w:ins w:id="3" w:author="thomas" w:date="2024-05-31T14:26:17Z" oouserid="thomas">
+        <w:r/>
+      </w:ins>
+    </w:p>
+    <w:p>
+      <w:pPr>
+        <w:numPr>
+          <w:ilvl w:val="0"/>
+          <w:numId w:val="2"/>
+        </w:numPr>
+        <w:pBdr/>
+        <w:spacing w:after="0"/>
+        <w:ind w:hanging="360" w:left="720"/>
+        <w:rPr/>
+      </w:pPr>
+      <w:ins w:id="4" w:author="thomas" w:date="2024-05-31T14:26:54Z" oouserid="thomas">
+        <w:r>
+          <w:rPr>
+            <w:b/>
+            <w:bCs/>
+            <w:highlight w:val="none"/>
+            <w:rtl w:val="0"/>
+            <w:rPrChange w:id="5" w:author="thomas" w:date="2024-05-31T14:26:54Z" oouserid="thomas">
+              <w:rPr>
+                <w:highlight w:val="none"/>
+                <w:rtl w:val="0"/>
+              </w:rPr>
+            </w:rPrChange>
+          </w:rPr>
+          <w:t xml:space="preserve">config.xlsx</w:t>
+        </w:r>
+      </w:ins>
+      <w:ins w:id="6" w:author="thomas" w:date="2024-05-31T14:26:54Z" oouserid="thomas">
+        <w:r>
+          <w:rPr>
+            <w:highlight w:val="none"/>
+            <w:rtl w:val="0"/>
+          </w:rPr>
+          <w:t xml:space="preserve"> : </w:t>
+        </w:r>
+      </w:ins>
+      <w:commentRangeStart w:id="1"/>
+      <w:ins w:id="7" w:author="thomas" w:date="2024-05-31T14:26:48Z" oouserid="thomas">
+        <w:r>
+          <w:rPr>
+            <w:highlight w:val="none"/>
+            <w:rtl w:val="0"/>
+          </w:rPr>
+          <w:t xml:space="preserve">....</w:t>
+        </w:r>
+      </w:ins>
+      <w:commentRangeEnd w:id="1"/>
+      <w:r>
+        <w:commentReference w:id="1"/>
+      </w:r>
+      <w:ins w:id="8" w:author="thomas" w:date="2024-05-31T14:26:40Z" oouserid="thomas">
+        <w:r>
+          <w:rPr>
+            <w:highlight w:val="none"/>
+            <w:rtl w:val="0"/>
+          </w:rPr>
+        </w:r>
+      </w:ins>
+      <w:r>
+        <w:rPr>
+          <w:highlight w:val="none"/>
+          <w:rtl w:val="0"/>
+        </w:rPr>
+      </w:r>
     </w:p>
     <w:p>
       <w:pPr>
@@ -2326,7 +2424,7 @@
     </w:p>
     <w:p>
       <w:pPr>
-        <w:pStyle w:val="885"/>
+        <w:pStyle w:val="887"/>
         <w:pBdr/>
         <w:spacing/>
         <w:ind/>
@@ -2346,7 +2444,7 @@
     </w:p>
     <w:p>
       <w:pPr>
-        <w:pStyle w:val="886"/>
+        <w:pStyle w:val="888"/>
         <w:pBdr/>
         <w:spacing/>
         <w:ind/>
@@ -2975,8 +3073,35 @@
         <w:rPr>
           <w:rtl w:val="0"/>
         </w:rPr>
-        <w:t xml:space="preserve">Once you have configured this setting, try reopening the index.html page. You should see Sparnatural loaded correctly:</w:t>
-      </w:r>
+      </w:r>
+      <w:commentRangeStart w:id="2"/>
+      <w:r>
+        <w:rPr>
+          <w:rtl w:val="0"/>
+        </w:rPr>
+        <w:t xml:space="preserve">Once you have configured this setting, try reopening the index.html page. You should see Sparnatural </w:t>
+      </w:r>
+      <w:commentRangeStart w:id="3"/>
+      <w:r>
+        <w:rPr>
+          <w:rtl w:val="0"/>
+        </w:rPr>
+        <w:t xml:space="preserve">loaded correctly:</w:t>
+      </w:r>
+      <w:commentRangeEnd w:id="3"/>
+      <w:r>
+        <w:commentReference w:id="3"/>
+      </w:r>
+      <w:r>
+        <w:rPr>
+          <w:rtl w:val="0"/>
+        </w:rPr>
+      </w:r>
+      <w:commentRangeEnd w:id="2"/>
+      <w:r>
+        <w:commentReference w:id="2"/>
+      </w:r>
+      <w:r/>
       <w:r/>
     </w:p>
     <w:p>
@@ -3078,7 +3203,7 @@
     </w:p>
     <w:p>
       <w:pPr>
-        <w:pStyle w:val="886"/>
+        <w:pStyle w:val="888"/>
         <w:pBdr/>
         <w:spacing/>
         <w:ind/>
@@ -3098,7 +3223,7 @@
     </w:p>
     <w:p>
       <w:pPr>
-        <w:pStyle w:val="887"/>
+        <w:pStyle w:val="889"/>
         <w:pBdr/>
         <w:spacing/>
         <w:ind/>
@@ -3207,7 +3332,7 @@
     </w:p>
     <w:p>
       <w:pPr>
-        <w:pStyle w:val="887"/>
+        <w:pStyle w:val="889"/>
         <w:pBdr/>
         <w:spacing/>
         <w:ind/>
@@ -3258,7 +3383,7 @@
     </w:p>
     <w:p>
       <w:pPr>
-        <w:pStyle w:val="887"/>
+        <w:pStyle w:val="889"/>
         <w:pBdr/>
         <w:spacing/>
         <w:ind/>
@@ -3416,7 +3541,7 @@
     </w:p>
     <w:p>
       <w:pPr>
-        <w:pStyle w:val="887"/>
+        <w:pStyle w:val="889"/>
         <w:pBdr/>
         <w:spacing/>
         <w:ind/>
@@ -3559,7 +3684,7 @@
     </w:p>
     <w:p>
       <w:pPr>
-        <w:pStyle w:val="886"/>
+        <w:pStyle w:val="888"/>
         <w:pBdr/>
         <w:spacing/>
         <w:ind/>
@@ -3754,6 +3879,15 @@
           <w:szCs w:val="20"/>
         </w:rPr>
       </w:pPr>
+      <w:r>
+        <w:rPr>
+          <w:rFonts w:ascii="Consolas" w:hAnsi="Consolas" w:eastAsia="Consolas" w:cs="Consolas"/>
+          <w:sz w:val="20"/>
+          <w:szCs w:val="20"/>
+          <w:rtl w:val="0"/>
+        </w:rPr>
+      </w:r>
+      <w:commentRangeStart w:id="4"/>
       <w:r>
         <w:rPr>
           <w:rFonts w:ascii="Consolas" w:hAnsi="Consolas" w:eastAsia="Consolas" w:cs="Consolas"/>
@@ -3810,6 +3944,17 @@
         <w:tab/>
         <w:tab/>
         <w:t xml:space="preserve">defaultLang="en"</w:t>
+      </w:r>
+      <w:r>
+        <w:rPr>
+          <w:rFonts w:ascii="Consolas" w:hAnsi="Consolas" w:eastAsia="Consolas" w:cs="Consolas"/>
+          <w:sz w:val="20"/>
+          <w:szCs w:val="20"/>
+        </w:rPr>
+      </w:r>
+      <w:commentRangeEnd w:id="4"/>
+      <w:r>
+        <w:commentReference w:id="4"/>
       </w:r>
       <w:r>
         <w:rPr>
@@ -4093,7 +4238,7 @@
     </w:p>
     <w:p>
       <w:pPr>
-        <w:pStyle w:val="885"/>
+        <w:pStyle w:val="887"/>
         <w:pBdr/>
         <w:spacing/>
         <w:ind/>
@@ -4107,13 +4252,24 @@
         <w:rPr>
           <w:rtl w:val="0"/>
         </w:rPr>
+      </w:r>
+      <w:commentRangeStart w:id="5"/>
+      <w:r>
+        <w:rPr>
+          <w:rtl w:val="0"/>
+        </w:rPr>
         <w:t xml:space="preserve">Create your first Sparnatural configuration</w:t>
       </w:r>
+      <w:commentRangeEnd w:id="5"/>
+      <w:r>
+        <w:commentReference w:id="5"/>
+      </w:r>
+      <w:r/>
       <w:r/>
     </w:p>
     <w:p>
       <w:pPr>
-        <w:pStyle w:val="886"/>
+        <w:pStyle w:val="888"/>
         <w:pBdr/>
         <w:spacing/>
         <w:ind/>
@@ -4132,16 +4288,44 @@
         <w:rPr>
           <w:rtl w:val="0"/>
         </w:rPr>
-        <w:t xml:space="preserve">Setup your configuration ontology in Protégé</w:t>
-      </w:r>
-      <w:r>
-        <w:rPr>
-          <w:rFonts w:ascii="Arial" w:hAnsi="Arial" w:eastAsia="Arial" w:cs="Arial"/>
-          <w:color w:val="666666"/>
-          <w:sz w:val="24"/>
-          <w:szCs w:val="24"/>
-        </w:rPr>
-      </w:r>
+        <w:t xml:space="preserve">Setup your configuration </w:t>
+      </w:r>
+      <w:ins w:id="9" w:author="thomas" w:date="2024-05-31T14:45:03Z" oouserid="thomas">
+        <w:r>
+          <w:rPr>
+            <w:rtl w:val="0"/>
+          </w:rPr>
+          <w:t xml:space="preserve">using the spreadhseet</w:t>
+        </w:r>
+      </w:ins>
+      <w:del w:id="10" w:author="thomas" w:date="2024-05-31T14:44:50Z" oouserid="thomas">
+        <w:r>
+          <w:rPr>
+            <w:rtl w:val="0"/>
+          </w:rPr>
+          <w:delText xml:space="preserve">ontology in Protégé</w:delText>
+        </w:r>
+      </w:del>
+      <w:del w:id="11" w:author="thomas" w:date="2024-05-31T14:44:50Z" oouserid="thomas">
+        <w:r>
+          <w:rPr>
+            <w:rFonts w:ascii="Arial" w:hAnsi="Arial" w:eastAsia="Arial" w:cs="Arial"/>
+            <w:color w:val="666666"/>
+            <w:sz w:val="24"/>
+            <w:szCs w:val="24"/>
+          </w:rPr>
+        </w:r>
+      </w:del>
+      <w:del w:id="12" w:author="thomas" w:date="2024-05-31T14:44:50Z" oouserid="thomas">
+        <w:r>
+          <w:rPr>
+            <w:rFonts w:ascii="Arial" w:hAnsi="Arial" w:eastAsia="Arial" w:cs="Arial"/>
+            <w:color w:val="666666"/>
+            <w:sz w:val="24"/>
+            <w:szCs w:val="24"/>
+          </w:rPr>
+        </w:r>
+      </w:del>
       <w:r>
         <w:rPr>
           <w:rFonts w:ascii="Arial" w:hAnsi="Arial" w:eastAsia="Arial" w:cs="Arial"/>
@@ -4168,8 +4352,38 @@
         <w:rPr>
           <w:rtl w:val="0"/>
         </w:rPr>
-        <w:t xml:space="preserve">Now that the Sparnatural tutorial page points to your SPARQL endpoint, it is time to configure the query builder following your data structure. All this can be done via the configuration ontology you need to construct in Protégé.</w:t>
-      </w:r>
+        <w:t xml:space="preserve">Now that the Sparnatural tutorial page points to your SPARQL endpoint, it is time to configure the query builder following your data structure. All this can be done via </w:t>
+      </w:r>
+      <w:del w:id="13" w:author="thomas" w:date="2024-05-31T14:45:17Z" oouserid="thomas">
+        <w:r>
+          <w:rPr>
+            <w:rtl w:val="0"/>
+          </w:rPr>
+          <w:delText xml:space="preserve">the configuration ontology you need to construct in Protégé</w:delText>
+        </w:r>
+      </w:del>
+      <w:ins w:id="14" w:author="thomas" w:date="2024-05-31T14:45:24Z" oouserid="thomas">
+        <w:r>
+          <w:rPr>
+            <w:rtl w:val="0"/>
+          </w:rPr>
+          <w:t xml:space="preserve">a configuration spreadsheet</w:t>
+        </w:r>
+      </w:ins>
+      <w:r>
+        <w:rPr>
+          <w:rtl w:val="0"/>
+        </w:rPr>
+        <w:t xml:space="preserve">.</w:t>
+      </w:r>
+      <w:ins w:id="15" w:author="thomas" w:date="2024-05-31T14:45:51Z" oouserid="thomas">
+        <w:r>
+          <w:rPr>
+            <w:rtl w:val="0"/>
+          </w:rPr>
+          <w:t xml:space="preserve"> This spreadsheet is actually a way to encode a SHACL specification of your data model.</w:t>
+        </w:r>
+      </w:ins>
       <w:r/>
     </w:p>
     <w:p>
@@ -4183,15 +4397,21 @@
         </w:pBdr>
         <w:spacing/>
         <w:ind/>
-        <w:rPr/>
-      </w:pPr>
-      <w:r>
-        <w:rPr>
-          <w:rtl w:val="0"/>
-        </w:rPr>
-        <w:t xml:space="preserve">Open Protégé, and start a new config ontology of yours (keep the provided config.ttl from the tutorial folder apart).</w:t>
-      </w:r>
-      <w:r/>
+        <w:rPr>
+          <w:del w:id="16" w:author="thomas" w:date="2024-05-31T14:45:56Z" oouserid="thomas"/>
+        </w:rPr>
+      </w:pPr>
+      <w:del w:id="17" w:author="thomas" w:date="2024-05-31T14:45:56Z" oouserid="thomas">
+        <w:r>
+          <w:rPr>
+            <w:rtl w:val="0"/>
+          </w:rPr>
+          <w:delText xml:space="preserve">Open Protégé, and start a new config ontology of yours (keep the provided config.ttl from the tutorial folder apart).</w:delText>
+        </w:r>
+      </w:del>
+      <w:del w:id="18" w:author="thomas" w:date="2024-05-31T14:45:56Z" oouserid="thomas">
+        <w:r/>
+      </w:del>
     </w:p>
     <w:p>
       <w:pPr>
@@ -4206,16 +4426,592 @@
         <w:ind/>
         <w:rPr/>
       </w:pPr>
-      <w:r>
-        <w:rPr>
-          <w:rtl w:val="0"/>
-        </w:rPr>
-      </w:r>
+      <w:ins w:id="19" w:author="thomas" w:date="2024-05-31T14:46:10Z" oouserid="thomas">
+        <w:r/>
+      </w:ins>
       <w:r/>
     </w:p>
     <w:p>
       <w:pPr>
-        <w:pStyle w:val="887"/>
+        <w:pStyle w:val="926"/>
+        <w:numPr>
+          <w:ilvl w:val="0"/>
+          <w:numId w:val="11"/>
+        </w:numPr>
+        <w:pBdr>
+          <w:top w:val="none" w:color="000000" w:sz="0" w:space="0"/>
+          <w:left w:val="none" w:color="000000" w:sz="0" w:space="0"/>
+          <w:bottom w:val="none" w:color="000000" w:sz="0" w:space="0"/>
+          <w:right w:val="none" w:color="000000" w:sz="0" w:space="0"/>
+          <w:between w:val="none" w:color="000000" w:sz="0" w:space="0"/>
+        </w:pBdr>
+        <w:spacing/>
+        <w:ind/>
+        <w:rPr>
+          <w:ins w:id="20" w:author="thomas" w:date="2024-05-31T14:46:10Z" oouserid="thomas"/>
+        </w:rPr>
+      </w:pPr>
+      <w:ins w:id="21" w:author="thomas" w:date="2024-05-31T14:46:21Z" oouserid="thomas">
+        <w:r>
+          <w:t xml:space="preserve">Ouvrir la feuille Excel fournie</w:t>
+        </w:r>
+      </w:ins>
+      <w:ins w:id="22" w:author="thomas" w:date="2024-05-31T14:46:10Z" oouserid="thomas">
+        <w:r/>
+      </w:ins>
+    </w:p>
+    <w:p>
+      <w:pPr>
+        <w:pStyle w:val="926"/>
+        <w:numPr>
+          <w:ilvl w:val="0"/>
+          <w:numId w:val="11"/>
+        </w:numPr>
+        <w:pBdr>
+          <w:top w:val="none" w:color="000000" w:sz="0" w:space="0"/>
+          <w:left w:val="none" w:color="000000" w:sz="0" w:space="0"/>
+          <w:bottom w:val="none" w:color="000000" w:sz="0" w:space="0"/>
+          <w:right w:val="none" w:color="000000" w:sz="0" w:space="0"/>
+          <w:between w:val="none" w:color="000000" w:sz="0" w:space="0"/>
+        </w:pBdr>
+        <w:spacing/>
+        <w:ind/>
+        <w:rPr>
+          <w:ins w:id="23" w:author="thomas" w:date="2024-05-31T14:46:22Z" oouserid="thomas"/>
+        </w:rPr>
+      </w:pPr>
+      <w:ins w:id="24" w:author="thomas" w:date="2024-05-31T14:47:23Z" oouserid="thomas">
+        <w:r>
+          <w:rPr>
+            <w:highlight w:val="none"/>
+          </w:rPr>
+          <w:t xml:space="preserve">Ajuster le préfixe « this » avec leur propre URI</w:t>
+        </w:r>
+      </w:ins>
+      <w:ins w:id="25" w:author="thomas" w:date="2024-05-31T14:46:22Z" oouserid="thomas">
+        <w:r>
+          <w:rPr>
+            <w:highlight w:val="none"/>
+          </w:rPr>
+        </w:r>
+      </w:ins>
+    </w:p>
+    <w:p>
+      <w:pPr>
+        <w:pStyle w:val="926"/>
+        <w:numPr>
+          <w:ilvl w:val="0"/>
+          <w:numId w:val="11"/>
+        </w:numPr>
+        <w:pBdr>
+          <w:top w:val="none" w:color="000000" w:sz="0" w:space="0"/>
+          <w:left w:val="none" w:color="000000" w:sz="0" w:space="0"/>
+          <w:bottom w:val="none" w:color="000000" w:sz="0" w:space="0"/>
+          <w:right w:val="none" w:color="000000" w:sz="0" w:space="0"/>
+          <w:between w:val="none" w:color="000000" w:sz="0" w:space="0"/>
+        </w:pBdr>
+        <w:spacing/>
+        <w:ind/>
+        <w:rPr>
+          <w:ins w:id="26" w:author="thomas" w:date="2024-05-31T14:47:24Z" oouserid="thomas"/>
+        </w:rPr>
+      </w:pPr>
+      <w:ins w:id="27" w:author="thomas" w:date="2024-05-31T14:49:57Z" oouserid="thomas">
+        <w:r>
+          <w:rPr>
+            <w:highlight w:val="none"/>
+          </w:rPr>
+          <w:t xml:space="preserve">Créer 1 ligne dans l’onglet « Entities » :</w:t>
+        </w:r>
+      </w:ins>
+      <w:ins w:id="28" w:author="thomas" w:date="2024-05-31T14:47:24Z" oouserid="thomas">
+        <w:r>
+          <w:rPr>
+            <w:highlight w:val="none"/>
+          </w:rPr>
+        </w:r>
+      </w:ins>
+    </w:p>
+    <w:p>
+      <w:pPr>
+        <w:pStyle w:val="926"/>
+        <w:numPr>
+          <w:ilvl w:val="1"/>
+          <w:numId w:val="11"/>
+        </w:numPr>
+        <w:pBdr>
+          <w:top w:val="none" w:color="000000" w:sz="0" w:space="0"/>
+          <w:left w:val="none" w:color="000000" w:sz="0" w:space="0"/>
+          <w:bottom w:val="none" w:color="000000" w:sz="0" w:space="0"/>
+          <w:right w:val="none" w:color="000000" w:sz="0" w:space="0"/>
+          <w:between w:val="none" w:color="000000" w:sz="0" w:space="0"/>
+        </w:pBdr>
+        <w:spacing/>
+        <w:ind/>
+        <w:rPr>
+          <w:ins w:id="29" w:author="thomas" w:date="2024-05-31T14:48:00Z" oouserid="thomas"/>
+        </w:rPr>
+      </w:pPr>
+      <w:ins w:id="30" w:author="thomas" w:date="2024-05-31T14:48:19Z" oouserid="thomas">
+        <w:r>
+          <w:rPr>
+            <w:highlight w:val="none"/>
+          </w:rPr>
+          <w:t xml:space="preserve">colonne X, saisissez le libellé</w:t>
+        </w:r>
+      </w:ins>
+      <w:ins w:id="31" w:author="thomas" w:date="2024-05-31T14:48:00Z" oouserid="thomas">
+        <w:r>
+          <w:rPr>
+            <w:highlight w:val="none"/>
+          </w:rPr>
+        </w:r>
+      </w:ins>
+    </w:p>
+    <w:p>
+      <w:pPr>
+        <w:pStyle w:val="926"/>
+        <w:numPr>
+          <w:ilvl w:val="1"/>
+          <w:numId w:val="11"/>
+        </w:numPr>
+        <w:pBdr>
+          <w:top w:val="none" w:color="000000" w:sz="0" w:space="0"/>
+          <w:left w:val="none" w:color="000000" w:sz="0" w:space="0"/>
+          <w:bottom w:val="none" w:color="000000" w:sz="0" w:space="0"/>
+          <w:right w:val="none" w:color="000000" w:sz="0" w:space="0"/>
+          <w:between w:val="none" w:color="000000" w:sz="0" w:space="0"/>
+        </w:pBdr>
+        <w:spacing/>
+        <w:ind/>
+        <w:rPr>
+          <w:ins w:id="32" w:author="thomas" w:date="2024-05-31T14:48:19Z" oouserid="thomas"/>
+        </w:rPr>
+      </w:pPr>
+      <w:ins w:id="33" w:author="thomas" w:date="2024-05-31T14:49:05Z" oouserid="thomas">
+        <w:r>
+          <w:rPr>
+            <w:highlight w:val="none"/>
+          </w:rPr>
+          <w:t xml:space="preserve">colonne Y saisissez le tooltip</w:t>
+        </w:r>
+      </w:ins>
+      <w:ins w:id="34" w:author="thomas" w:date="2024-05-31T14:48:19Z" oouserid="thomas">
+        <w:r>
+          <w:rPr>
+            <w:highlight w:val="none"/>
+          </w:rPr>
+        </w:r>
+      </w:ins>
+    </w:p>
+    <w:p>
+      <w:pPr>
+        <w:pStyle w:val="926"/>
+        <w:numPr>
+          <w:ilvl w:val="1"/>
+          <w:numId w:val="11"/>
+        </w:numPr>
+        <w:pBdr>
+          <w:top w:val="none" w:color="000000" w:sz="0" w:space="0"/>
+          <w:left w:val="none" w:color="000000" w:sz="0" w:space="0"/>
+          <w:bottom w:val="none" w:color="000000" w:sz="0" w:space="0"/>
+          <w:right w:val="none" w:color="000000" w:sz="0" w:space="0"/>
+          <w:between w:val="none" w:color="000000" w:sz="0" w:space="0"/>
+        </w:pBdr>
+        <w:spacing/>
+        <w:ind/>
+        <w:rPr>
+          <w:ins w:id="35" w:author="thomas" w:date="2024-05-31T14:49:06Z" oouserid="thomas"/>
+        </w:rPr>
+      </w:pPr>
+      <w:ins w:id="36" w:author="thomas" w:date="2024-05-31T14:49:07Z" oouserid="thomas">
+        <w:r>
+          <w:rPr>
+            <w:highlight w:val="none"/>
+          </w:rPr>
+          <w:t xml:space="preserve">l’ic</w:t>
+        </w:r>
+      </w:ins>
+      <w:ins w:id="37" w:author="thomas" w:date="2024-05-31T14:49:08Z" oouserid="thomas">
+        <w:r>
+          <w:rPr>
+            <w:highlight w:val="none"/>
+          </w:rPr>
+          <w:t xml:space="preserve">ône</w:t>
+        </w:r>
+      </w:ins>
+      <w:ins w:id="38" w:author="thomas" w:date="2024-05-31T14:49:06Z" oouserid="thomas">
+        <w:r>
+          <w:rPr>
+            <w:highlight w:val="none"/>
+          </w:rPr>
+        </w:r>
+      </w:ins>
+    </w:p>
+    <w:p>
+      <w:pPr>
+        <w:pStyle w:val="926"/>
+        <w:numPr>
+          <w:ilvl w:val="1"/>
+          <w:numId w:val="11"/>
+        </w:numPr>
+        <w:pBdr>
+          <w:top w:val="none" w:color="000000" w:sz="0" w:space="0"/>
+          <w:left w:val="none" w:color="000000" w:sz="0" w:space="0"/>
+          <w:bottom w:val="none" w:color="000000" w:sz="0" w:space="0"/>
+          <w:right w:val="none" w:color="000000" w:sz="0" w:space="0"/>
+          <w:between w:val="none" w:color="000000" w:sz="0" w:space="0"/>
+        </w:pBdr>
+        <w:spacing/>
+        <w:ind/>
+        <w:rPr>
+          <w:ins w:id="39" w:author="thomas" w:date="2024-05-31T14:49:08Z" oouserid="thomas"/>
+        </w:rPr>
+      </w:pPr>
+      <w:ins w:id="40" w:author="thomas" w:date="2024-05-31T14:49:23Z" oouserid="thomas">
+        <w:r>
+          <w:rPr>
+            <w:highlight w:val="none"/>
+          </w:rPr>
+          <w:t xml:space="preserve">l’URI de la classe (dans sh :targetClass)</w:t>
+        </w:r>
+      </w:ins>
+      <w:ins w:id="41" w:author="thomas" w:date="2024-05-31T14:49:08Z" oouserid="thomas">
+        <w:r>
+          <w:rPr>
+            <w:highlight w:val="none"/>
+          </w:rPr>
+        </w:r>
+      </w:ins>
+    </w:p>
+    <w:p>
+      <w:pPr>
+        <w:pStyle w:val="926"/>
+        <w:numPr>
+          <w:ilvl w:val="0"/>
+          <w:numId w:val="11"/>
+        </w:numPr>
+        <w:pBdr>
+          <w:top w:val="none" w:color="000000" w:sz="0" w:space="0"/>
+          <w:left w:val="none" w:color="000000" w:sz="0" w:space="0"/>
+          <w:bottom w:val="none" w:color="000000" w:sz="0" w:space="0"/>
+          <w:right w:val="none" w:color="000000" w:sz="0" w:space="0"/>
+          <w:between w:val="none" w:color="000000" w:sz="0" w:space="0"/>
+        </w:pBdr>
+        <w:spacing/>
+        <w:ind/>
+        <w:rPr>
+          <w:ins w:id="42" w:author="thomas" w:date="2024-05-31T14:49:59Z" oouserid="thomas"/>
+        </w:rPr>
+      </w:pPr>
+      <w:ins w:id="43" w:author="thomas" w:date="2024-05-31T14:50:06Z" oouserid="thomas">
+        <w:r>
+          <w:rPr>
+            <w:highlight w:val="none"/>
+          </w:rPr>
+          <w:t xml:space="preserve">Répétez pour faire la 2ème classe</w:t>
+        </w:r>
+      </w:ins>
+      <w:ins w:id="44" w:author="thomas" w:date="2024-05-31T14:49:59Z" oouserid="thomas">
+        <w:r>
+          <w:rPr>
+            <w:highlight w:val="none"/>
+          </w:rPr>
+        </w:r>
+      </w:ins>
+    </w:p>
+    <w:p>
+      <w:pPr>
+        <w:pStyle w:val="926"/>
+        <w:numPr>
+          <w:ilvl w:val="0"/>
+          <w:numId w:val="11"/>
+        </w:numPr>
+        <w:pBdr>
+          <w:top w:val="none" w:color="000000" w:sz="0" w:space="0"/>
+          <w:left w:val="none" w:color="000000" w:sz="0" w:space="0"/>
+          <w:bottom w:val="none" w:color="000000" w:sz="0" w:space="0"/>
+          <w:right w:val="none" w:color="000000" w:sz="0" w:space="0"/>
+          <w:between w:val="none" w:color="000000" w:sz="0" w:space="0"/>
+        </w:pBdr>
+        <w:spacing/>
+        <w:ind/>
+        <w:rPr>
+          <w:ins w:id="45" w:author="thomas" w:date="2024-05-31T14:50:13Z" oouserid="thomas"/>
+        </w:rPr>
+      </w:pPr>
+      <w:ins w:id="46" w:author="thomas" w:date="2024-05-31T14:50:22Z" oouserid="thomas">
+        <w:r>
+          <w:rPr>
+            <w:highlight w:val="none"/>
+          </w:rPr>
+          <w:t xml:space="preserve">Créez une propriété dans l’onglet « Properties »</w:t>
+        </w:r>
+      </w:ins>
+      <w:ins w:id="47" w:author="thomas" w:date="2024-05-31T14:50:13Z" oouserid="thomas">
+        <w:r>
+          <w:rPr>
+            <w:highlight w:val="none"/>
+          </w:rPr>
+        </w:r>
+      </w:ins>
+    </w:p>
+    <w:p>
+      <w:pPr>
+        <w:pStyle w:val="926"/>
+        <w:numPr>
+          <w:ilvl w:val="0"/>
+          <w:numId w:val="11"/>
+        </w:numPr>
+        <w:pBdr>
+          <w:top w:val="none" w:color="000000" w:sz="0" w:space="0"/>
+          <w:left w:val="none" w:color="000000" w:sz="0" w:space="0"/>
+          <w:bottom w:val="none" w:color="000000" w:sz="0" w:space="0"/>
+          <w:right w:val="none" w:color="000000" w:sz="0" w:space="0"/>
+          <w:between w:val="none" w:color="000000" w:sz="0" w:space="0"/>
+        </w:pBdr>
+        <w:spacing/>
+        <w:ind/>
+        <w:rPr>
+          <w:ins w:id="48" w:author="thomas" w:date="2024-05-31T14:50:25Z" oouserid="thomas"/>
+        </w:rPr>
+      </w:pPr>
+      <w:ins w:id="49" w:author="thomas" w:date="2024-05-31T14:50:33Z" oouserid="thomas">
+        <w:r>
+          <w:rPr>
+            <w:highlight w:val="none"/>
+          </w:rPr>
+          <w:t xml:space="preserve">Supprimez les lignes existantes</w:t>
+        </w:r>
+      </w:ins>
+      <w:ins w:id="50" w:author="thomas" w:date="2024-05-31T14:50:25Z" oouserid="thomas">
+        <w:r>
+          <w:rPr>
+            <w:highlight w:val="none"/>
+          </w:rPr>
+        </w:r>
+      </w:ins>
+    </w:p>
+    <w:p>
+      <w:pPr>
+        <w:pStyle w:val="926"/>
+        <w:numPr>
+          <w:ilvl w:val="0"/>
+          <w:numId w:val="11"/>
+        </w:numPr>
+        <w:pBdr>
+          <w:top w:val="none" w:color="000000" w:sz="0" w:space="0"/>
+          <w:left w:val="none" w:color="000000" w:sz="0" w:space="0"/>
+          <w:bottom w:val="none" w:color="000000" w:sz="0" w:space="0"/>
+          <w:right w:val="none" w:color="000000" w:sz="0" w:space="0"/>
+          <w:between w:val="none" w:color="000000" w:sz="0" w:space="0"/>
+        </w:pBdr>
+        <w:spacing/>
+        <w:ind/>
+        <w:rPr>
+          <w:ins w:id="51" w:author="thomas" w:date="2024-05-31T14:51:10Z" oouserid="thomas"/>
+        </w:rPr>
+      </w:pPr>
+      <w:ins w:id="52" w:author="thomas" w:date="2024-05-31T14:52:18Z" oouserid="thomas">
+        <w:r>
+          <w:rPr>
+            <w:highlight w:val="none"/>
+          </w:rPr>
+          <w:t xml:space="preserve">Expliquer le processus de conversion de l’Excel :</w:t>
+        </w:r>
+      </w:ins>
+      <w:ins w:id="53" w:author="thomas" w:date="2024-05-31T14:51:10Z" oouserid="thomas">
+        <w:r>
+          <w:rPr>
+            <w:highlight w:val="none"/>
+          </w:rPr>
+        </w:r>
+      </w:ins>
+    </w:p>
+    <w:p>
+      <w:pPr>
+        <w:pStyle w:val="926"/>
+        <w:numPr>
+          <w:ilvl w:val="1"/>
+          <w:numId w:val="11"/>
+        </w:numPr>
+        <w:pBdr>
+          <w:top w:val="none" w:color="000000" w:sz="0" w:space="0"/>
+          <w:left w:val="none" w:color="000000" w:sz="0" w:space="0"/>
+          <w:bottom w:val="none" w:color="000000" w:sz="0" w:space="0"/>
+          <w:right w:val="none" w:color="000000" w:sz="0" w:space="0"/>
+          <w:between w:val="none" w:color="000000" w:sz="0" w:space="0"/>
+        </w:pBdr>
+        <w:spacing/>
+        <w:ind/>
+        <w:rPr>
+          <w:ins w:id="54" w:author="thomas" w:date="2024-05-31T14:52:18Z" oouserid="thomas"/>
+        </w:rPr>
+      </w:pPr>
+      <w:ins w:id="55" w:author="thomas" w:date="2024-05-31T14:52:22Z" oouserid="thomas">
+        <w:r>
+          <w:rPr>
+            <w:highlight w:val="none"/>
+          </w:rPr>
+          <w:t xml:space="preserve">aller dans SKOS Play</w:t>
+        </w:r>
+      </w:ins>
+      <w:ins w:id="56" w:author="thomas" w:date="2024-05-31T14:52:18Z" oouserid="thomas">
+        <w:r>
+          <w:rPr>
+            <w:highlight w:val="none"/>
+          </w:rPr>
+        </w:r>
+      </w:ins>
+    </w:p>
+    <w:p>
+      <w:pPr>
+        <w:pStyle w:val="926"/>
+        <w:numPr>
+          <w:ilvl w:val="1"/>
+          <w:numId w:val="11"/>
+        </w:numPr>
+        <w:pBdr>
+          <w:top w:val="none" w:color="000000" w:sz="0" w:space="0"/>
+          <w:left w:val="none" w:color="000000" w:sz="0" w:space="0"/>
+          <w:bottom w:val="none" w:color="000000" w:sz="0" w:space="0"/>
+          <w:right w:val="none" w:color="000000" w:sz="0" w:space="0"/>
+          <w:between w:val="none" w:color="000000" w:sz="0" w:space="0"/>
+        </w:pBdr>
+        <w:spacing/>
+        <w:ind/>
+        <w:rPr>
+          <w:ins w:id="57" w:author="thomas" w:date="2024-05-31T14:52:23Z" oouserid="thomas"/>
+        </w:rPr>
+      </w:pPr>
+      <w:ins w:id="58" w:author="thomas" w:date="2024-05-31T14:52:28Z" oouserid="thomas">
+        <w:r>
+          <w:rPr>
+            <w:highlight w:val="none"/>
+          </w:rPr>
+          <w:t xml:space="preserve">soumettre l’Excel</w:t>
+        </w:r>
+      </w:ins>
+      <w:ins w:id="59" w:author="thomas" w:date="2024-05-31T14:52:23Z" oouserid="thomas">
+        <w:r>
+          <w:rPr>
+            <w:highlight w:val="none"/>
+          </w:rPr>
+        </w:r>
+      </w:ins>
+    </w:p>
+    <w:p>
+      <w:pPr>
+        <w:pStyle w:val="926"/>
+        <w:numPr>
+          <w:ilvl w:val="1"/>
+          <w:numId w:val="11"/>
+        </w:numPr>
+        <w:pBdr>
+          <w:top w:val="none" w:color="000000" w:sz="0" w:space="0"/>
+          <w:left w:val="none" w:color="000000" w:sz="0" w:space="0"/>
+          <w:bottom w:val="none" w:color="000000" w:sz="0" w:space="0"/>
+          <w:right w:val="none" w:color="000000" w:sz="0" w:space="0"/>
+          <w:between w:val="none" w:color="000000" w:sz="0" w:space="0"/>
+        </w:pBdr>
+        <w:spacing/>
+        <w:ind/>
+        <w:rPr>
+          <w:ins w:id="60" w:author="thomas" w:date="2024-05-31T14:52:31Z" oouserid="thomas"/>
+        </w:rPr>
+      </w:pPr>
+      <w:ins w:id="61" w:author="thomas" w:date="2024-05-31T14:52:40Z" oouserid="thomas">
+        <w:r>
+          <w:rPr>
+            <w:highlight w:val="none"/>
+          </w:rPr>
+          <w:t xml:space="preserve">cocher la case « pas de post-traitements SKOS »</w:t>
+        </w:r>
+      </w:ins>
+      <w:ins w:id="62" w:author="thomas" w:date="2024-05-31T14:52:31Z" oouserid="thomas">
+        <w:r>
+          <w:rPr>
+            <w:highlight w:val="none"/>
+          </w:rPr>
+        </w:r>
+      </w:ins>
+    </w:p>
+    <w:p>
+      <w:pPr>
+        <w:pStyle w:val="926"/>
+        <w:numPr>
+          <w:ilvl w:val="1"/>
+          <w:numId w:val="11"/>
+        </w:numPr>
+        <w:pBdr>
+          <w:top w:val="none" w:color="000000" w:sz="0" w:space="0"/>
+          <w:left w:val="none" w:color="000000" w:sz="0" w:space="0"/>
+          <w:bottom w:val="none" w:color="000000" w:sz="0" w:space="0"/>
+          <w:right w:val="none" w:color="000000" w:sz="0" w:space="0"/>
+          <w:between w:val="none" w:color="000000" w:sz="0" w:space="0"/>
+        </w:pBdr>
+        <w:spacing/>
+        <w:ind/>
+        <w:rPr>
+          <w:ins w:id="63" w:author="thomas" w:date="2024-05-31T14:52:42Z" oouserid="thomas"/>
+        </w:rPr>
+        <w:pPrChange w:author="thomas" w:date="2024-05-31T14:52:42Z" w:id="64" oouserid="thomas">
+          <w:pPr>
+            <w:pBdr>
+              <w:top w:val="none" w:color="000000" w:sz="0" w:space="0"/>
+              <w:left w:val="none" w:color="000000" w:sz="0" w:space="0"/>
+              <w:bottom w:val="none" w:color="000000" w:sz="0" w:space="0"/>
+              <w:right w:val="none" w:color="000000" w:sz="0" w:space="0"/>
+              <w:between w:val="none" w:color="000000" w:sz="0" w:space="0"/>
+            </w:pBdr>
+            <w:spacing/>
+            <w:ind/>
+          </w:pPr>
+        </w:pPrChange>
+      </w:pPr>
+      <w:ins w:id="65" w:author="thomas" w:date="2024-05-31T14:53:25Z" oouserid="thomas">
+        <w:r>
+          <w:rPr>
+            <w:highlight w:val="none"/>
+          </w:rPr>
+          <w:t xml:space="preserve">sauvegarder dans un nouveau fichier myconfig.ttl</w:t>
+        </w:r>
+      </w:ins>
+      <w:ins w:id="66" w:author="thomas" w:date="2024-05-31T14:52:42Z" oouserid="thomas">
+        <w:r>
+          <w:rPr>
+            <w:highlight w:val="none"/>
+          </w:rPr>
+        </w:r>
+      </w:ins>
+    </w:p>
+    <w:p>
+      <w:pPr>
+        <w:pBdr>
+          <w:top w:val="none" w:color="000000" w:sz="0" w:space="0"/>
+          <w:left w:val="none" w:color="000000" w:sz="0" w:space="0"/>
+          <w:bottom w:val="none" w:color="000000" w:sz="0" w:space="0"/>
+          <w:right w:val="none" w:color="000000" w:sz="0" w:space="0"/>
+          <w:between w:val="none" w:color="000000" w:sz="0" w:space="0"/>
+        </w:pBdr>
+        <w:spacing/>
+        <w:ind/>
+        <w:rPr>
+          <w:ins w:id="67" w:author="thomas" w:date="2024-05-31T14:46:10Z" oouserid="thomas"/>
+        </w:rPr>
+      </w:pPr>
+      <w:r>
+        <w:rPr>
+          <w:rtl w:val="0"/>
+        </w:rPr>
+      </w:r>
+      <w:ins w:id="68" w:author="thomas" w:date="2024-05-31T14:46:10Z" oouserid="thomas">
+        <w:r/>
+      </w:ins>
+    </w:p>
+    <w:p>
+      <w:pPr>
+        <w:pStyle w:val="889"/>
         <w:pBdr/>
         <w:spacing/>
         <w:ind/>
@@ -4688,7 +5484,7 @@
     </w:p>
     <w:p>
       <w:pPr>
-        <w:pStyle w:val="887"/>
+        <w:pStyle w:val="889"/>
         <w:pBdr/>
         <w:spacing/>
         <w:ind/>
@@ -4955,7 +5751,7 @@
     </w:p>
     <w:p>
       <w:pPr>
-        <w:pStyle w:val="886"/>
+        <w:pStyle w:val="888"/>
         <w:pBdr/>
         <w:spacing/>
         <w:ind/>
@@ -5596,7 +6392,7 @@
     </w:p>
     <w:p>
       <w:pPr>
-        <w:pStyle w:val="886"/>
+        <w:pStyle w:val="888"/>
         <w:pBdr/>
         <w:spacing/>
         <w:ind/>
@@ -5983,7 +6779,7 @@
     </w:p>
     <w:p>
       <w:pPr>
-        <w:pStyle w:val="886"/>
+        <w:pStyle w:val="888"/>
         <w:pBdr/>
         <w:spacing/>
         <w:ind/>
@@ -6115,7 +6911,7 @@
     </w:p>
     <w:p>
       <w:pPr>
-        <w:pStyle w:val="886"/>
+        <w:pStyle w:val="888"/>
         <w:pBdr/>
         <w:spacing/>
         <w:ind/>
@@ -6134,7 +6930,7 @@
     </w:p>
     <w:p>
       <w:pPr>
-        <w:pStyle w:val="886"/>
+        <w:pStyle w:val="888"/>
         <w:pBdr/>
         <w:spacing/>
         <w:ind/>
@@ -6539,7 +7335,7 @@
     </w:p>
     <w:p>
       <w:pPr>
-        <w:pStyle w:val="885"/>
+        <w:pStyle w:val="887"/>
         <w:pBdr/>
         <w:spacing/>
         <w:ind/>
@@ -6757,7 +7553,7 @@
     </w:p>
     <w:p>
       <w:pPr>
-        <w:pStyle w:val="885"/>
+        <w:pStyle w:val="887"/>
         <w:pBdr/>
         <w:spacing/>
         <w:ind/>
@@ -6792,13 +7588,15 @@
           <w:u w:val="single"/>
           <w:rtl w:val="0"/>
         </w:rPr>
-        <w:t xml:space="preserve">Look at the provided configuration ontology</w:t>
-      </w:r>
+      </w:r>
+      <w:commentRangeStart w:id="6"/>
       <w:r>
         <w:rPr>
           <w:b/>
           <w:u w:val="single"/>
-        </w:rPr>
+          <w:rtl w:val="0"/>
+        </w:rPr>
+        <w:t xml:space="preserve">Look at the provided configuration ontology</w:t>
       </w:r>
       <w:r>
         <w:rPr>
@@ -6806,6 +7604,12 @@
           <w:u w:val="single"/>
         </w:rPr>
       </w:r>
+      <w:r>
+        <w:rPr>
+          <w:b/>
+          <w:u w:val="single"/>
+        </w:rPr>
+      </w:r>
     </w:p>
     <w:p>
       <w:pPr>
@@ -6821,6 +7625,14 @@
         </w:rPr>
         <w:t xml:space="preserve">The tutorial folder comes with an included ontology in the “config.ttl” file. You can try loading this ontology in Protégé and have a look at the various configuration features it contains, as a source of inspiration.</w:t>
       </w:r>
+      <w:r/>
+      <w:commentRangeEnd w:id="6"/>
+      <w:r>
+        <w:commentReference w:id="6"/>
+      </w:r>
+      <w:ins w:id="69" w:author="thomas" w:date="2024-05-31T14:54:19Z" oouserid="thomas">
+        <w:r/>
+      </w:ins>
       <w:r/>
     </w:p>
     <w:p>
@@ -7070,40 +7882,54 @@
         <w:shd w:val="clear" w:color="auto" w:fill="ffffff"/>
         <w:spacing w:after="0" w:line="276" w:lineRule="auto"/>
         <w:ind w:hanging="360" w:left="720"/>
-        <w:rPr/>
-      </w:pPr>
-      <w:r>
-        <w:rPr>
-          <w:rtl w:val="0"/>
-        </w:rPr>
-        <w:t xml:space="preserve">Ability to configure </w:t>
-      </w:r>
-      <w:r>
-        <w:rPr>
-          <w:color w:val="000000"/>
-          <w:rtl w:val="0"/>
-        </w:rPr>
-        <w:t xml:space="preserve">Sparnatural using a </w:t>
-      </w:r>
-      <w:r>
-        <w:rPr>
-          <w:rtl w:val="0"/>
-        </w:rPr>
-        <w:t xml:space="preserve">(Google or Excel) </w:t>
-      </w:r>
-      <w:r>
-        <w:rPr>
-          <w:color w:val="000000"/>
-          <w:rtl w:val="0"/>
-        </w:rPr>
-        <w:t xml:space="preserve">spreadsheet</w:t>
-      </w:r>
-      <w:r>
-        <w:rPr>
-          <w:rtl w:val="0"/>
-        </w:rPr>
-      </w:r>
-      <w:r/>
+        <w:rPr>
+          <w:del w:id="70" w:author="thomas" w:date="2024-05-31T14:54:32Z" oouserid="thomas"/>
+        </w:rPr>
+      </w:pPr>
+      <w:del w:id="71" w:author="thomas" w:date="2024-05-31T14:54:32Z" oouserid="thomas">
+        <w:r>
+          <w:rPr>
+            <w:rtl w:val="0"/>
+          </w:rPr>
+          <w:delText xml:space="preserve">Ability to configure </w:delText>
+        </w:r>
+      </w:del>
+      <w:del w:id="72" w:author="thomas" w:date="2024-05-31T14:54:32Z" oouserid="thomas">
+        <w:r>
+          <w:rPr>
+            <w:color w:val="000000"/>
+            <w:rtl w:val="0"/>
+          </w:rPr>
+          <w:delText xml:space="preserve">Sparnatural using a </w:delText>
+        </w:r>
+      </w:del>
+      <w:del w:id="73" w:author="thomas" w:date="2024-05-31T14:54:32Z" oouserid="thomas">
+        <w:r>
+          <w:rPr>
+            <w:rtl w:val="0"/>
+          </w:rPr>
+          <w:delText xml:space="preserve">(Google or Excel) </w:delText>
+        </w:r>
+      </w:del>
+      <w:del w:id="74" w:author="thomas" w:date="2024-05-31T14:54:32Z" oouserid="thomas">
+        <w:r>
+          <w:rPr>
+            <w:color w:val="000000"/>
+            <w:rtl w:val="0"/>
+          </w:rPr>
+          <w:delText xml:space="preserve">spreadsheet</w:delText>
+        </w:r>
+      </w:del>
+      <w:del w:id="75" w:author="thomas" w:date="2024-05-31T14:54:32Z" oouserid="thomas">
+        <w:r>
+          <w:rPr>
+            <w:rtl w:val="0"/>
+          </w:rPr>
+        </w:r>
+      </w:del>
+      <w:del w:id="76" w:author="thomas" w:date="2024-05-31T14:54:32Z" oouserid="thomas">
+        <w:r/>
+      </w:del>
     </w:p>
     <w:p>
       <w:pPr>
@@ -7256,7 +8082,7 @@
     </w:p>
     <w:p>
       <w:pPr>
-        <w:pStyle w:val="885"/>
+        <w:pStyle w:val="887"/>
         <w:pBdr/>
         <w:spacing/>
         <w:ind/>
@@ -7469,8 +8295,19 @@
         <w:rPr>
           <w:rtl w:val="0"/>
         </w:rPr>
+      </w:r>
+      <w:commentRangeStart w:id="7"/>
+      <w:r>
+        <w:rPr>
+          <w:rtl w:val="0"/>
+        </w:rPr>
         <w:t xml:space="preserve">Edit the example-querues.js javascript file :</w:t>
       </w:r>
+      <w:commentRangeEnd w:id="7"/>
+      <w:r>
+        <w:commentReference w:id="7"/>
+      </w:r>
+      <w:r/>
       <w:r/>
     </w:p>
     <w:p>
@@ -8181,7 +9018,9 @@
                         <a:prstGeom prst="rect">
                           <a:avLst/>
                         </a:prstGeom>
-                        <a:ln/>
+                        <a:ln>
+                          <a:round/>
+                        </a:ln>
                       </pic:spPr>
                     </pic:pic>
                   </a:graphicData>
@@ -8238,6 +9077,209 @@
 </w:document>
 </file>
 
+<file path=word/comments.xml><?xml version="1.0" encoding="utf-8"?>
+<w:comments xmlns:wpc="http://schemas.microsoft.com/office/word/2010/wordprocessingCanvas" xmlns:mc="http://schemas.openxmlformats.org/markup-compatibility/2006" xmlns:o="urn:schemas-microsoft-com:office:office" xmlns:r="http://schemas.openxmlformats.org/officeDocument/2006/relationships" xmlns:m="http://schemas.openxmlformats.org/officeDocument/2006/math" xmlns:v="urn:schemas-microsoft-com:vml" xmlns:wp14="http://schemas.microsoft.com/office/word/2010/wordprocessingDrawing" xmlns:wp="http://schemas.openxmlformats.org/drawingml/2006/wordprocessingDrawing" xmlns:w10="urn:schemas-microsoft-com:office:word" xmlns:w="http://schemas.openxmlformats.org/wordprocessingml/2006/main" xmlns:w14="http://schemas.microsoft.com/office/word/2010/wordml" xmlns:w15="http://schemas.microsoft.com/office/word/2012/wordml" xmlns:wpg="http://schemas.microsoft.com/office/word/2010/wordprocessingGroup" xmlns:wpi="http://schemas.microsoft.com/office/word/2010/wordprocessingInk" xmlns:wne="http://schemas.microsoft.com/office/word/2006/wordml" xmlns:wps="http://schemas.microsoft.com/office/word/2010/wordprocessingShape" mc:Ignorable="w14 w15 wp14">
+  <w:comment w:id="6" w:author="thomas" w:date="2024-05-31T16:54:19Z" w:initials="t">
+    <w:p>
+      <w:pPr>
+        <w:spacing w:line="240" w:after="0" w:lineRule="auto" w:before="0"/>
+        <w:ind w:firstLine="0" w:left="0" w:right="0"/>
+        <w:jc w:val="left"/>
+      </w:pPr>
+      <w:r>
+        <w:rPr>
+          <w:rFonts w:eastAsia="Arial" w:ascii="Arial" w:hAnsi="Arial" w:cs="Arial"/>
+          <w:sz w:val="22"/>
+        </w:rPr>
+        <w:t xml:space="preserve">A supprimer</w:t>
+      </w:r>
+    </w:p>
+  </w:comment>
+  <w:comment w:id="3" w:author="thomas" w:date="2024-05-31T16:43:42Z" w:initials="t">
+    <w:p>
+      <w:pPr>
+        <w:spacing w:line="240" w:after="0" w:lineRule="auto" w:before="0"/>
+        <w:ind w:firstLine="0" w:left="0" w:right="0"/>
+        <w:jc w:val="left"/>
+      </w:pPr>
+      <w:r>
+        <w:rPr>
+          <w:rFonts w:eastAsia="Arial" w:ascii="Arial" w:hAnsi="Arial" w:cs="Arial"/>
+          <w:sz w:val="22"/>
+        </w:rPr>
+        <w:t xml:space="preserve">copie d'écran à changer</w:t>
+      </w:r>
+    </w:p>
+  </w:comment>
+  <w:comment w:id="1" w:author="thomas" w:date="2024-05-31T16:26:48Z" w:initials="t">
+    <w:p>
+      <w:pPr>
+        <w:spacing w:line="240" w:after="0" w:lineRule="auto" w:before="0"/>
+        <w:ind w:firstLine="0" w:left="0" w:right="0"/>
+        <w:jc w:val="left"/>
+      </w:pPr>
+      <w:r>
+        <w:rPr>
+          <w:rFonts w:eastAsia="Arial" w:ascii="Arial" w:hAnsi="Arial" w:cs="Arial"/>
+          <w:sz w:val="22"/>
+        </w:rPr>
+        <w:t xml:space="preserve">A compléter</w:t>
+      </w:r>
+    </w:p>
+  </w:comment>
+  <w:comment w:id="0" w:author="thomas" w:date="2024-05-31T16:25:23Z" w:initials="t">
+    <w:p>
+      <w:pPr>
+        <w:spacing w:line="240" w:after="0" w:lineRule="auto" w:before="0"/>
+        <w:ind w:firstLine="0" w:left="0" w:right="0"/>
+        <w:jc w:val="left"/>
+      </w:pPr>
+      <w:r>
+        <w:rPr>
+          <w:rFonts w:eastAsia="Arial" w:ascii="Arial" w:hAnsi="Arial" w:cs="Arial"/>
+          <w:sz w:val="22"/>
+        </w:rPr>
+        <w:t xml:space="preserve">A supprimer, remplacer par "il faut avoir un tableur"</w:t>
+      </w:r>
+    </w:p>
+  </w:comment>
+  <w:comment w:id="7" w:author="thomas" w:date="2024-05-27T11:52:27Z" w:initials="t">
+    <w:p>
+      <w:pPr>
+        <w:spacing w:line="240" w:after="0" w:lineRule="auto" w:before="0"/>
+        <w:ind w:firstLine="0" w:left="0" w:right="0"/>
+        <w:jc w:val="left"/>
+      </w:pPr>
+      <w:r>
+        <w:rPr>
+          <w:rFonts w:eastAsia="Arial" w:ascii="Arial" w:hAnsi="Arial" w:cs="Arial"/>
+          <w:sz w:val="22"/>
+        </w:rPr>
+        <w:t xml:space="preserve">changer le screenshot car la structure JSON a un peu changé</w:t>
+      </w:r>
+    </w:p>
+  </w:comment>
+  <w:comment w:id="5" w:author="thomas" w:date="2024-05-27T11:49:50Z" w:initials="t">
+    <w:p>
+      <w:pPr>
+        <w:spacing w:line="240" w:after="0" w:lineRule="auto" w:before="0"/>
+        <w:ind w:firstLine="0" w:left="0" w:right="0"/>
+        <w:jc w:val="left"/>
+      </w:pPr>
+      <w:r>
+        <w:rPr>
+          <w:rFonts w:eastAsia="Arial" w:ascii="Arial" w:hAnsi="Arial" w:cs="Arial"/>
+          <w:sz w:val="22"/>
+        </w:rPr>
+        <w:t xml:space="preserve">Remplacer par une explication sur la procédure pour modifier un libellé dans le tableau Excel SHACL de doc, reconvertir le fichier, rafraichir la page et vérifier que Sparnatural s'est mis à jour.</w:t>
+      </w:r>
+    </w:p>
+    <w:p>
+      <w:pPr>
+        <w:spacing w:line="240" w:after="0" w:lineRule="auto" w:before="0"/>
+        <w:ind w:firstLine="0" w:left="0" w:right="0"/>
+        <w:jc w:val="left"/>
+      </w:pPr>
+      <w:r>
+        <w:rPr>
+          <w:rFonts w:eastAsia="Arial" w:ascii="Arial" w:hAnsi="Arial" w:cs="Arial"/>
+          <w:sz w:val="22"/>
+        </w:rPr>
+        <w:t xml:space="preserve"/>
+      </w:r>
+    </w:p>
+    <w:p>
+      <w:pPr>
+        <w:spacing w:line="240" w:after="0" w:lineRule="auto" w:before="0"/>
+        <w:ind w:firstLine="0" w:left="0" w:right="0"/>
+        <w:jc w:val="left"/>
+      </w:pPr>
+      <w:r>
+        <w:rPr>
+          <w:rFonts w:eastAsia="Arial" w:ascii="Arial" w:hAnsi="Arial" w:cs="Arial"/>
+          <w:sz w:val="22"/>
+        </w:rPr>
+        <w:t xml:space="preserve">Eventuellement rajouter une propeiété en faisant un copier-coller d'une propriété existante.</w:t>
+      </w:r>
+    </w:p>
+    <w:p>
+      <w:pPr>
+        <w:spacing w:line="240" w:after="0" w:lineRule="auto" w:before="0"/>
+        <w:ind w:firstLine="0" w:left="0" w:right="0"/>
+        <w:jc w:val="left"/>
+      </w:pPr>
+      <w:r>
+        <w:rPr>
+          <w:rFonts w:eastAsia="Arial" w:ascii="Arial" w:hAnsi="Arial" w:cs="Arial"/>
+          <w:sz w:val="22"/>
+        </w:rPr>
+        <w:t xml:space="preserve"/>
+      </w:r>
+    </w:p>
+    <w:p>
+      <w:pPr>
+        <w:spacing w:line="240" w:after="0" w:lineRule="auto" w:before="0"/>
+        <w:ind w:firstLine="0" w:left="0" w:right="0"/>
+        <w:jc w:val="left"/>
+      </w:pPr>
+      <w:r>
+        <w:rPr>
+          <w:rFonts w:eastAsia="Arial" w:ascii="Arial" w:hAnsi="Arial" w:cs="Arial"/>
+          <w:sz w:val="22"/>
+        </w:rPr>
+        <w:t xml:space="preserve"/>
+      </w:r>
+    </w:p>
+    <w:p>
+      <w:pPr>
+        <w:spacing w:line="240" w:after="0" w:lineRule="auto" w:before="0"/>
+        <w:ind w:firstLine="0" w:left="0" w:right="0"/>
+        <w:jc w:val="left"/>
+      </w:pPr>
+      <w:r>
+        <w:rPr>
+          <w:rFonts w:eastAsia="Arial" w:ascii="Arial" w:hAnsi="Arial" w:cs="Arial"/>
+          <w:sz w:val="22"/>
+        </w:rPr>
+        <w:t xml:space="preserve">Renvoyer à l'autre doc pour le détail de tous les paramètres de config</w:t>
+      </w:r>
+    </w:p>
+  </w:comment>
+  <w:comment w:id="4" w:author="thomas" w:date="2024-05-27T11:48:14Z" w:initials="t">
+    <w:p>
+      <w:pPr>
+        <w:spacing w:line="240" w:after="0" w:lineRule="auto" w:before="0"/>
+        <w:ind w:firstLine="0" w:left="0" w:right="0"/>
+        <w:jc w:val="left"/>
+      </w:pPr>
+      <w:r>
+        <w:rPr>
+          <w:rFonts w:eastAsia="Arial" w:ascii="Arial" w:hAnsi="Arial" w:cs="Arial"/>
+          <w:sz w:val="22"/>
+        </w:rPr>
+        <w:t xml:space="preserve">Expliquer comment modifier le paramètre de langue</w:t>
+      </w:r>
+    </w:p>
+  </w:comment>
+  <w:comment w:id="2" w:author="thomas" w:date="2024-05-27T11:48:50Z" w:initials="t">
+    <w:p>
+      <w:pPr>
+        <w:spacing w:line="240" w:after="0" w:lineRule="auto" w:before="0"/>
+        <w:ind w:firstLine="0" w:left="0" w:right="0"/>
+        <w:jc w:val="left"/>
+      </w:pPr>
+      <w:r>
+        <w:rPr>
+          <w:rFonts w:eastAsia="Arial" w:ascii="Arial" w:hAnsi="Arial" w:cs="Arial"/>
+          <w:sz w:val="22"/>
+        </w:rPr>
+        <w:t xml:space="preserve">Faire une mini-config DBPedia Musée / Pays / Personne</w:t>
+      </w:r>
+    </w:p>
+  </w:comment>
+</w:comments>
+</file>
+
 <file path=word/commentsDocument.xml><?xml version="1.0" encoding="utf-8"?>
 <w:comments xmlns:wpc="http://schemas.microsoft.com/office/word/2010/wordprocessingCanvas" xmlns:mc="http://schemas.openxmlformats.org/markup-compatibility/2006" xmlns:o="urn:schemas-microsoft-com:office:office" xmlns:r="http://schemas.openxmlformats.org/officeDocument/2006/relationships" xmlns:m="http://schemas.openxmlformats.org/officeDocument/2006/math" xmlns:v="urn:schemas-microsoft-com:vml" xmlns:wp14="http://schemas.microsoft.com/office/word/2010/wordprocessingDrawing" xmlns:wp="http://schemas.openxmlformats.org/drawingml/2006/wordprocessingDrawing" xmlns:w10="urn:schemas-microsoft-com:office:word" xmlns:w="http://schemas.openxmlformats.org/wordprocessingml/2006/main" xmlns:w14="http://schemas.microsoft.com/office/word/2010/wordml" xmlns:w15="http://schemas.microsoft.com/office/word/2012/wordml" xmlns:wpg="http://schemas.microsoft.com/office/word/2010/wordprocessingGroup" xmlns:wpi="http://schemas.microsoft.com/office/word/2010/wordprocessingInk" xmlns:wne="http://schemas.microsoft.com/office/word/2006/wordml" xmlns:wps="http://schemas.microsoft.com/office/word/2010/wordprocessingShape" mc:Ignorable="w14 w15 wp14">
   <w:comment w:id="0" w:author="Thomas Francart" w:date="2023-06-14T10:55:10Z">
@@ -8257,12 +9299,51 @@
     </w:p>
   </w:comment>
 </w:comments>
+</file>
+
+<file path=word/commentsExtended.xml><?xml version="1.0" encoding="utf-8"?>
+<w15:commentsEx xmlns:wpc="http://schemas.microsoft.com/office/word/2010/wordprocessingCanvas" xmlns:mc="http://schemas.openxmlformats.org/markup-compatibility/2006" xmlns:o="urn:schemas-microsoft-com:office:office" xmlns:r="http://schemas.openxmlformats.org/officeDocument/2006/relationships" xmlns:m="http://schemas.openxmlformats.org/officeDocument/2006/math" xmlns:v="urn:schemas-microsoft-com:vml" xmlns:wp14="http://schemas.microsoft.com/office/word/2010/wordprocessingDrawing" xmlns:wp="http://schemas.openxmlformats.org/drawingml/2006/wordprocessingDrawing" xmlns:w10="urn:schemas-microsoft-com:office:word" xmlns:w="http://schemas.openxmlformats.org/wordprocessingml/2006/main" xmlns:w14="http://schemas.microsoft.com/office/word/2010/wordml" xmlns:w15="http://schemas.microsoft.com/office/word/2012/wordml" xmlns:wpg="http://schemas.microsoft.com/office/word/2010/wordprocessingGroup" xmlns:wpi="http://schemas.microsoft.com/office/word/2010/wordprocessingInk" xmlns:wne="http://schemas.microsoft.com/office/word/2006/wordml" xmlns:wps="http://schemas.microsoft.com/office/word/2010/wordprocessingShape" mc:Ignorable="w14 w15 wp14">
+  <w15:commentEx w15:paraId="00000001" w15:done="0"/>
+  <w15:commentEx w15:paraId="00000002" w15:done="0"/>
+  <w15:commentEx w15:paraId="00000003" w15:done="0"/>
+  <w15:commentEx w15:paraId="00000004" w15:done="0"/>
+  <w15:commentEx w15:paraId="00000005" w15:done="0"/>
+  <w15:commentEx w15:paraId="0000000B" w15:done="0"/>
+  <w15:commentEx w15:paraId="0000000C" w15:done="0"/>
+  <w15:commentEx w15:paraId="0000000D" w15:done="1"/>
+</w15:commentsEx>
 </file>
 
 <file path=word/commentsExtendedDocument.xml><?xml version="1.0" encoding="utf-8"?>
 <w15:commentsEx xmlns:wpc="http://schemas.microsoft.com/office/word/2010/wordprocessingCanvas" xmlns:mc="http://schemas.openxmlformats.org/markup-compatibility/2006" xmlns:o="urn:schemas-microsoft-com:office:office" xmlns:r="http://schemas.openxmlformats.org/officeDocument/2006/relationships" xmlns:m="http://schemas.openxmlformats.org/officeDocument/2006/math" xmlns:v="urn:schemas-microsoft-com:vml" xmlns:wp14="http://schemas.microsoft.com/office/word/2010/wordprocessingDrawing" xmlns:wp="http://schemas.openxmlformats.org/drawingml/2006/wordprocessingDrawing" xmlns:w10="urn:schemas-microsoft-com:office:word" xmlns:w="http://schemas.openxmlformats.org/wordprocessingml/2006/main" xmlns:w14="http://schemas.microsoft.com/office/word/2010/wordml" xmlns:w15="http://schemas.microsoft.com/office/word/2012/wordml" xmlns:wpg="http://schemas.microsoft.com/office/word/2010/wordprocessingGroup" xmlns:wpi="http://schemas.microsoft.com/office/word/2010/wordprocessingInk" xmlns:wne="http://schemas.microsoft.com/office/word/2006/wordml" xmlns:wps="http://schemas.microsoft.com/office/word/2010/wordprocessingShape" mc:Ignorable="w14 w15 wp14">
   <w15:commentEx w15:paraId="00000001" w15:done="0"/>
 </w15:commentsEx>
+</file>
+
+<file path=word/commentsExtensible.xml><?xml version="1.0" encoding="utf-8"?>
+<w16cex:commentsExtensible xmlns:wpc="http://schemas.microsoft.com/office/word/2010/wordprocessingCanvas" xmlns:cx="http://schemas.microsoft.com/office/drawing/2014/chartex" xmlns:cx1="http://schemas.microsoft.com/office/drawing/2015/9/8/chartex" xmlns:cx2="http://schemas.microsoft.com/office/drawing/2015/10/21/chartex" xmlns:cx3="http://schemas.microsoft.com/office/drawing/2016/5/9/chartex" xmlns:cx4="http://schemas.microsoft.com/office/drawing/2016/5/10/chartex" xmlns:cx5="http://schemas.microsoft.com/office/drawing/2016/5/11/chartex" xmlns:cx6="http://schemas.microsoft.com/office/drawing/2016/5/12/chartex" xmlns:cx7="http://schemas.microsoft.com/office/drawing/2016/5/13/chartex" xmlns:cx8="http://schemas.microsoft.com/office/drawing/2016/5/14/chartex" xmlns:mc="http://schemas.openxmlformats.org/markup-compatibility/2006" xmlns:aink="http://schemas.microsoft.com/office/drawing/2016/ink" xmlns:am3d="http://schemas.microsoft.com/office/drawing/2017/model3d" xmlns:o="urn:schemas-microsoft-com:office:office" xmlns:r="http://schemas.openxmlformats.org/officeDocument/2006/relationships" xmlns:m="http://schemas.openxmlformats.org/officeDocument/2006/math" xmlns:v="urn:schemas-microsoft-com:vml" xmlns:wp14="http://schemas.microsoft.com/office/word/2010/wordprocessingDrawing" xmlns:wp="http://schemas.openxmlformats.org/drawingml/2006/wordprocessingDrawing" xmlns:w10="urn:schemas-microsoft-com:office:word" xmlns:w="http://schemas.openxmlformats.org/wordprocessingml/2006/main" xmlns:w14="http://schemas.microsoft.com/office/word/2010/wordml" xmlns:w15="http://schemas.microsoft.com/office/word/2012/wordml" xmlns:w16cex="http://schemas.microsoft.com/office/word/2018/wordml/cex" xmlns:w16cid="http://schemas.microsoft.com/office/word/2016/wordml/cid" xmlns:w16="http://schemas.microsoft.com/office/word/2018/wordml" xmlns:w16se="http://schemas.microsoft.com/office/word/2015/wordml/symex" xmlns:wpg="http://schemas.microsoft.com/office/word/2010/wordprocessingGroup" xmlns:wpi="http://schemas.microsoft.com/office/word/2010/wordprocessingInk" xmlns:wne="http://schemas.microsoft.com/office/word/2006/wordml" xmlns:wps="http://schemas.microsoft.com/office/word/2010/wordprocessingShape" mc:Ignorable="w14 w15 w16se w16cid w16 w16cex wp14">
+  <w16cex:commentExtensible w16cex:durableId="5CDCC07F" w16cex:dateUtc="2024-05-31T14:54:19Z"/>
+  <w16cex:commentExtensible w16cex:durableId="20DFF616" w16cex:dateUtc="2024-05-31T14:43:42Z"/>
+  <w16cex:commentExtensible w16cex:durableId="007589E4" w16cex:dateUtc="2024-05-31T14:26:48Z"/>
+  <w16cex:commentExtensible w16cex:durableId="27AE12E3" w16cex:dateUtc="2024-05-31T14:25:23Z"/>
+  <w16cex:commentExtensible w16cex:durableId="1FA78FF9" w16cex:dateUtc="2024-05-27T09:52:27Z"/>
+  <w16cex:commentExtensible w16cex:durableId="088AEA7E" w16cex:dateUtc="2024-05-27T09:49:50Z"/>
+  <w16cex:commentExtensible w16cex:durableId="6F860B5E" w16cex:dateUtc="2024-05-27T09:48:14Z"/>
+  <w16cex:commentExtensible w16cex:durableId="583B3686" w16cex:dateUtc="2024-05-27T09:48:50Z"/>
+</w16cex:commentsExtensible>
+</file>
+
+<file path=word/commentsIds.xml><?xml version="1.0" encoding="utf-8"?>
+<w16cid:commentsIds xmlns:mc="http://schemas.openxmlformats.org/markup-compatibility/2006" xmlns:w16cid="http://schemas.microsoft.com/office/word/2016/wordml/cid" mc:Ignorable="w16cid">
+  <w16cid:commentId w16cid:paraId="00000001" w16cid:durableId="5CDCC07F"/>
+  <w16cid:commentId w16cid:paraId="00000002" w16cid:durableId="20DFF616"/>
+  <w16cid:commentId w16cid:paraId="00000003" w16cid:durableId="007589E4"/>
+  <w16cid:commentId w16cid:paraId="00000004" w16cid:durableId="27AE12E3"/>
+  <w16cid:commentId w16cid:paraId="00000005" w16cid:durableId="1FA78FF9"/>
+  <w16cid:commentId w16cid:paraId="0000000B" w16cid:durableId="088AEA7E"/>
+  <w16cid:commentId w16cid:paraId="0000000C" w16cid:durableId="6F860B5E"/>
+  <w16cid:commentId w16cid:paraId="0000000D" w16cid:durableId="583B3686"/>
+</w16cid:commentsIds>
 </file>
 
 <file path=word/commentsIdsDocument.xml><?xml version="1.0" encoding="utf-8"?>
@@ -9970,6 +11051,134 @@
       <w:rPr>
         <w:u w:val="none"/>
       </w:rPr>
+      <w:start w:val="1"/>
+      <w:suff w:val="tab"/>
+    </w:lvl>
+  </w:abstractNum>
+  <w:abstractNum w:abstractNumId="10">
+    <w:lvl w:ilvl="0">
+      <w:isLgl w:val="false"/>
+      <w:lvlJc w:val="left"/>
+      <w:lvlText w:val="%1."/>
+      <w:numFmt w:val="decimal"/>
+      <w:pPr>
+        <w:pBdr/>
+        <w:spacing/>
+        <w:ind w:hanging="360" w:left="709"/>
+      </w:pPr>
+      <w:rPr/>
+      <w:start w:val="1"/>
+      <w:suff w:val="tab"/>
+    </w:lvl>
+    <w:lvl w:ilvl="1">
+      <w:isLgl w:val="false"/>
+      <w:lvlJc w:val="left"/>
+      <w:lvlText w:val="%2."/>
+      <w:numFmt w:val="lowerLetter"/>
+      <w:pPr>
+        <w:pBdr/>
+        <w:spacing/>
+        <w:ind w:hanging="360" w:left="1429"/>
+      </w:pPr>
+      <w:rPr/>
+      <w:start w:val="1"/>
+      <w:suff w:val="tab"/>
+    </w:lvl>
+    <w:lvl w:ilvl="2">
+      <w:isLgl w:val="false"/>
+      <w:lvlJc w:val="right"/>
+      <w:lvlText w:val="%3."/>
+      <w:numFmt w:val="lowerRoman"/>
+      <w:pPr>
+        <w:pBdr/>
+        <w:spacing/>
+        <w:ind w:hanging="180" w:left="2149"/>
+      </w:pPr>
+      <w:rPr/>
+      <w:start w:val="1"/>
+      <w:suff w:val="tab"/>
+    </w:lvl>
+    <w:lvl w:ilvl="3">
+      <w:isLgl w:val="false"/>
+      <w:lvlJc w:val="left"/>
+      <w:lvlText w:val="%4."/>
+      <w:numFmt w:val="decimal"/>
+      <w:pPr>
+        <w:pBdr/>
+        <w:spacing/>
+        <w:ind w:hanging="360" w:left="2869"/>
+      </w:pPr>
+      <w:rPr/>
+      <w:start w:val="1"/>
+      <w:suff w:val="tab"/>
+    </w:lvl>
+    <w:lvl w:ilvl="4">
+      <w:isLgl w:val="false"/>
+      <w:lvlJc w:val="left"/>
+      <w:lvlText w:val="%5."/>
+      <w:numFmt w:val="lowerLetter"/>
+      <w:pPr>
+        <w:pBdr/>
+        <w:spacing/>
+        <w:ind w:hanging="360" w:left="3589"/>
+      </w:pPr>
+      <w:rPr/>
+      <w:start w:val="1"/>
+      <w:suff w:val="tab"/>
+    </w:lvl>
+    <w:lvl w:ilvl="5">
+      <w:isLgl w:val="false"/>
+      <w:lvlJc w:val="right"/>
+      <w:lvlText w:val="%6."/>
+      <w:numFmt w:val="lowerRoman"/>
+      <w:pPr>
+        <w:pBdr/>
+        <w:spacing/>
+        <w:ind w:hanging="180" w:left="4309"/>
+      </w:pPr>
+      <w:rPr/>
+      <w:start w:val="1"/>
+      <w:suff w:val="tab"/>
+    </w:lvl>
+    <w:lvl w:ilvl="6">
+      <w:isLgl w:val="false"/>
+      <w:lvlJc w:val="left"/>
+      <w:lvlText w:val="%7."/>
+      <w:numFmt w:val="decimal"/>
+      <w:pPr>
+        <w:pBdr/>
+        <w:spacing/>
+        <w:ind w:hanging="360" w:left="5029"/>
+      </w:pPr>
+      <w:rPr/>
+      <w:start w:val="1"/>
+      <w:suff w:val="tab"/>
+    </w:lvl>
+    <w:lvl w:ilvl="7">
+      <w:isLgl w:val="false"/>
+      <w:lvlJc w:val="left"/>
+      <w:lvlText w:val="%8."/>
+      <w:numFmt w:val="lowerLetter"/>
+      <w:pPr>
+        <w:pBdr/>
+        <w:spacing/>
+        <w:ind w:hanging="360" w:left="5749"/>
+      </w:pPr>
+      <w:rPr/>
+      <w:start w:val="1"/>
+      <w:suff w:val="tab"/>
+    </w:lvl>
+    <w:lvl w:ilvl="8">
+      <w:isLgl w:val="false"/>
+      <w:lvlJc w:val="right"/>
+      <w:lvlText w:val="%9."/>
+      <w:numFmt w:val="lowerRoman"/>
+      <w:pPr>
+        <w:pBdr/>
+        <w:spacing/>
+        <w:ind w:hanging="180" w:left="6469"/>
+      </w:pPr>
+      <w:rPr/>
       <w:start w:val="1"/>
       <w:suff w:val="tab"/>
     </w:lvl>
@@ -10004,7 +11213,18 @@
   <w:num w:numId="10">
     <w:abstractNumId w:val="9"/>
   </w:num>
+  <w:num w:numId="11">
+    <w:abstractNumId w:val="10"/>
+  </w:num>
 </w:numbering>
+</file>
+
+<file path=word/people.xml><?xml version="1.0" encoding="utf-8"?>
+<w15:people xmlns:wpc="http://schemas.microsoft.com/office/word/2010/wordprocessingCanvas" xmlns:mc="http://schemas.openxmlformats.org/markup-compatibility/2006" xmlns:o="urn:schemas-microsoft-com:office:office" xmlns:r="http://schemas.openxmlformats.org/officeDocument/2006/relationships" xmlns:m="http://schemas.openxmlformats.org/officeDocument/2006/math" xmlns:v="urn:schemas-microsoft-com:vml" xmlns:wp14="http://schemas.microsoft.com/office/word/2010/wordprocessingDrawing" xmlns:wp="http://schemas.openxmlformats.org/drawingml/2006/wordprocessingDrawing" xmlns:w10="urn:schemas-microsoft-com:office:word" xmlns:w="http://schemas.openxmlformats.org/wordprocessingml/2006/main" xmlns:w14="http://schemas.microsoft.com/office/word/2010/wordml" xmlns:w15="http://schemas.microsoft.com/office/word/2012/wordml" xmlns:wpg="http://schemas.microsoft.com/office/word/2010/wordprocessingGroup" xmlns:wpi="http://schemas.microsoft.com/office/word/2010/wordprocessingInk" xmlns:wne="http://schemas.microsoft.com/office/word/2006/wordml" xmlns:wps="http://schemas.microsoft.com/office/word/2010/wordprocessingShape" mc:Ignorable="w14 w15 wp14">
+  <w15:person w15:author="thomas">
+    <w15:presenceInfo w15:providerId="Teamlab" w15:userId="thomas"/>
+  </w15:person>
+</w15:people>
 </file>
 
 <file path=word/styles.xml><?xml version="1.0" encoding="utf-8"?>
@@ -10165,10 +11385,10 @@
     <w:lsdException w:name="Bibliography" w:uiPriority="37"/>
     <w:lsdException w:name="TOC Heading" w:uiPriority="39" w:qFormat="1"/>
   </w:latentStyles>
-  <w:style w:type="character" w:styleId="718">
+  <w:style w:type="character" w:styleId="720">
     <w:name w:val="Heading 1 Char"/>
-    <w:basedOn w:val="899"/>
-    <w:link w:val="893"/>
+    <w:basedOn w:val="901"/>
+    <w:link w:val="895"/>
     <w:uiPriority w:val="9"/>
     <w:pPr>
       <w:pBdr/>
@@ -10181,10 +11401,10 @@
       <w:szCs w:val="40"/>
     </w:rPr>
   </w:style>
-  <w:style w:type="character" w:styleId="719">
+  <w:style w:type="character" w:styleId="721">
     <w:name w:val="Heading 2 Char"/>
-    <w:basedOn w:val="899"/>
-    <w:link w:val="894"/>
+    <w:basedOn w:val="901"/>
+    <w:link w:val="896"/>
     <w:uiPriority w:val="9"/>
     <w:pPr>
       <w:pBdr/>
@@ -10196,10 +11416,10 @@
       <w:sz w:val="34"/>
     </w:rPr>
   </w:style>
-  <w:style w:type="character" w:styleId="720">
+  <w:style w:type="character" w:styleId="722">
     <w:name w:val="Heading 3 Char"/>
-    <w:basedOn w:val="899"/>
-    <w:link w:val="895"/>
+    <w:basedOn w:val="901"/>
+    <w:link w:val="897"/>
     <w:uiPriority w:val="9"/>
     <w:pPr>
       <w:pBdr/>
@@ -10212,10 +11432,10 @@
       <w:szCs w:val="30"/>
     </w:rPr>
   </w:style>
-  <w:style w:type="character" w:styleId="721">
+  <w:style w:type="character" w:styleId="723">
     <w:name w:val="Heading 4 Char"/>
-    <w:basedOn w:val="899"/>
-    <w:link w:val="896"/>
+    <w:basedOn w:val="901"/>
+    <w:link w:val="898"/>
     <w:uiPriority w:val="9"/>
     <w:pPr>
       <w:pBdr/>
@@ -10230,10 +11450,10 @@
       <w:szCs w:val="26"/>
     </w:rPr>
   </w:style>
-  <w:style w:type="character" w:styleId="722">
+  <w:style w:type="character" w:styleId="724">
     <w:name w:val="Heading 5 Char"/>
-    <w:basedOn w:val="899"/>
-    <w:link w:val="897"/>
+    <w:basedOn w:val="901"/>
+    <w:link w:val="899"/>
     <w:uiPriority w:val="9"/>
     <w:pPr>
       <w:pBdr/>
@@ -10248,10 +11468,10 @@
       <w:szCs w:val="24"/>
     </w:rPr>
   </w:style>
-  <w:style w:type="character" w:styleId="723">
+  <w:style w:type="character" w:styleId="725">
     <w:name w:val="Heading 6 Char"/>
-    <w:basedOn w:val="899"/>
-    <w:link w:val="898"/>
+    <w:basedOn w:val="901"/>
+    <w:link w:val="900"/>
     <w:uiPriority w:val="9"/>
     <w:pPr>
       <w:pBdr/>
@@ -10266,11 +11486,11 @@
       <w:szCs w:val="22"/>
     </w:rPr>
   </w:style>
-  <w:style w:type="paragraph" w:styleId="724">
+  <w:style w:type="paragraph" w:styleId="726">
     <w:name w:val="Heading 7"/>
-    <w:basedOn w:val="892"/>
-    <w:next w:val="892"/>
-    <w:link w:val="725"/>
+    <w:basedOn w:val="894"/>
+    <w:next w:val="894"/>
+    <w:link w:val="727"/>
     <w:uiPriority w:val="9"/>
     <w:unhideWhenUsed/>
     <w:qFormat/>
@@ -10292,10 +11512,10 @@
       <w:szCs w:val="22"/>
     </w:rPr>
   </w:style>
-  <w:style w:type="character" w:styleId="725">
+  <w:style w:type="character" w:styleId="727">
     <w:name w:val="Heading 7 Char"/>
-    <w:basedOn w:val="899"/>
-    <w:link w:val="724"/>
+    <w:basedOn w:val="901"/>
+    <w:link w:val="726"/>
     <w:uiPriority w:val="9"/>
     <w:pPr>
       <w:pBdr/>
@@ -10312,11 +11532,11 @@
       <w:szCs w:val="22"/>
     </w:rPr>
   </w:style>
-  <w:style w:type="paragraph" w:styleId="726">
+  <w:style w:type="paragraph" w:styleId="728">
     <w:name w:val="Heading 8"/>
-    <w:basedOn w:val="892"/>
-    <w:next w:val="892"/>
-    <w:link w:val="727"/>
+    <w:basedOn w:val="894"/>
+    <w:next w:val="894"/>
+    <w:link w:val="729"/>
     <w:uiPriority w:val="9"/>
     <w:unhideWhenUsed/>
     <w:qFormat/>
@@ -10336,10 +11556,10 @@
       <w:szCs w:val="22"/>
     </w:rPr>
   </w:style>
-  <w:style w:type="character" w:styleId="727">
+  <w:style w:type="character" w:styleId="729">
     <w:name w:val="Heading 8 Char"/>
-    <w:basedOn w:val="899"/>
-    <w:link w:val="726"/>
+    <w:basedOn w:val="901"/>
+    <w:link w:val="728"/>
     <w:uiPriority w:val="9"/>
     <w:pPr>
       <w:pBdr/>
@@ -10354,11 +11574,11 @@
       <w:szCs w:val="22"/>
     </w:rPr>
   </w:style>
-  <w:style w:type="paragraph" w:styleId="728">
+  <w:style w:type="paragraph" w:styleId="730">
     <w:name w:val="Heading 9"/>
-    <w:basedOn w:val="892"/>
-    <w:next w:val="892"/>
-    <w:link w:val="729"/>
+    <w:basedOn w:val="894"/>
+    <w:next w:val="894"/>
+    <w:link w:val="731"/>
     <w:uiPriority w:val="9"/>
     <w:unhideWhenUsed/>
     <w:qFormat/>
@@ -10378,10 +11598,10 @@
       <w:szCs w:val="21"/>
     </w:rPr>
   </w:style>
-  <w:style w:type="character" w:styleId="729">
+  <w:style w:type="character" w:styleId="731">
     <w:name w:val="Heading 9 Char"/>
-    <w:basedOn w:val="899"/>
-    <w:link w:val="728"/>
+    <w:basedOn w:val="901"/>
+    <w:link w:val="730"/>
     <w:uiPriority w:val="9"/>
     <w:pPr>
       <w:pBdr/>
@@ -10396,7 +11616,7 @@
       <w:szCs w:val="21"/>
     </w:rPr>
   </w:style>
-  <w:style w:type="paragraph" w:styleId="730">
+  <w:style w:type="paragraph" w:styleId="732">
     <w:name w:val="No Spacing"/>
     <w:uiPriority w:val="1"/>
     <w:qFormat/>
@@ -10406,10 +11626,10 @@
       <w:ind/>
     </w:pPr>
   </w:style>
-  <w:style w:type="character" w:styleId="731">
+  <w:style w:type="character" w:styleId="733">
     <w:name w:val="Title Char"/>
-    <w:basedOn w:val="899"/>
-    <w:link w:val="903"/>
+    <w:basedOn w:val="901"/>
+    <w:link w:val="905"/>
     <w:uiPriority w:val="10"/>
     <w:pPr>
       <w:pBdr/>
@@ -10421,10 +11641,10 @@
       <w:szCs w:val="48"/>
     </w:rPr>
   </w:style>
-  <w:style w:type="character" w:styleId="732">
+  <w:style w:type="character" w:styleId="734">
     <w:name w:val="Subtitle Char"/>
-    <w:basedOn w:val="899"/>
-    <w:link w:val="926"/>
+    <w:basedOn w:val="901"/>
+    <w:link w:val="928"/>
     <w:uiPriority w:val="11"/>
     <w:pPr>
       <w:pBdr/>
@@ -10436,11 +11656,11 @@
       <w:szCs w:val="24"/>
     </w:rPr>
   </w:style>
-  <w:style w:type="paragraph" w:styleId="733">
+  <w:style w:type="paragraph" w:styleId="735">
     <w:name w:val="Quote"/>
-    <w:basedOn w:val="892"/>
-    <w:next w:val="892"/>
-    <w:link w:val="734"/>
+    <w:basedOn w:val="894"/>
+    <w:next w:val="894"/>
+    <w:link w:val="736"/>
     <w:uiPriority w:val="29"/>
     <w:qFormat/>
     <w:pPr>
@@ -10452,9 +11672,9 @@
       <w:i/>
     </w:rPr>
   </w:style>
-  <w:style w:type="character" w:styleId="734">
+  <w:style w:type="character" w:styleId="736">
     <w:name w:val="Quote Char"/>
-    <w:link w:val="733"/>
+    <w:link w:val="735"/>
     <w:uiPriority w:val="29"/>
     <w:pPr>
       <w:pBdr/>
@@ -10465,11 +11685,11 @@
       <w:i/>
     </w:rPr>
   </w:style>
-  <w:style w:type="paragraph" w:styleId="735">
+  <w:style w:type="paragraph" w:styleId="737">
     <w:name w:val="Intense Quote"/>
-    <w:basedOn w:val="892"/>
-    <w:next w:val="892"/>
-    <w:link w:val="736"/>
+    <w:basedOn w:val="894"/>
+    <w:next w:val="894"/>
+    <w:link w:val="738"/>
     <w:uiPriority w:val="30"/>
     <w:qFormat/>
     <w:pPr>
@@ -10488,9 +11708,9 @@
       <w:i/>
     </w:rPr>
   </w:style>
-  <w:style w:type="character" w:styleId="736">
+  <w:style w:type="character" w:styleId="738">
     <w:name w:val="Intense Quote Char"/>
-    <w:link w:val="735"/>
+    <w:link w:val="737"/>
     <w:uiPriority w:val="30"/>
     <w:pPr>
       <w:pBdr/>
@@ -10501,37 +11721,10 @@
       <w:i/>
     </w:rPr>
   </w:style>
-  <w:style w:type="paragraph" w:styleId="737">
+  <w:style w:type="paragraph" w:styleId="739">
     <w:name w:val="Header"/>
-    <w:basedOn w:val="892"/>
-    <w:link w:val="738"/>
-    <w:uiPriority w:val="99"/>
-    <w:unhideWhenUsed/>
-    <w:pPr>
-      <w:pBdr/>
-      <w:tabs>
-        <w:tab w:val="center" w:leader="none" w:pos="7143"/>
-        <w:tab w:val="right" w:leader="none" w:pos="14287"/>
-      </w:tabs>
-      <w:spacing w:after="0" w:line="240" w:lineRule="auto"/>
-      <w:ind/>
-    </w:pPr>
-  </w:style>
-  <w:style w:type="character" w:styleId="738">
-    <w:name w:val="Header Char"/>
-    <w:basedOn w:val="899"/>
-    <w:link w:val="737"/>
-    <w:uiPriority w:val="99"/>
-    <w:pPr>
-      <w:pBdr/>
-      <w:spacing/>
-      <w:ind/>
-    </w:pPr>
-  </w:style>
-  <w:style w:type="paragraph" w:styleId="739">
-    <w:name w:val="Footer"/>
-    <w:basedOn w:val="892"/>
-    <w:link w:val="742"/>
+    <w:basedOn w:val="894"/>
+    <w:link w:val="740"/>
     <w:uiPriority w:val="99"/>
     <w:unhideWhenUsed/>
     <w:pPr>
@@ -10545,8 +11738,8 @@
     </w:pPr>
   </w:style>
   <w:style w:type="character" w:styleId="740">
-    <w:name w:val="Footer Char"/>
-    <w:basedOn w:val="899"/>
+    <w:name w:val="Header Char"/>
+    <w:basedOn w:val="901"/>
     <w:link w:val="739"/>
     <w:uiPriority w:val="99"/>
     <w:pPr>
@@ -10556,9 +11749,36 @@
     </w:pPr>
   </w:style>
   <w:style w:type="paragraph" w:styleId="741">
+    <w:name w:val="Footer"/>
+    <w:basedOn w:val="894"/>
+    <w:link w:val="744"/>
+    <w:uiPriority w:val="99"/>
+    <w:unhideWhenUsed/>
+    <w:pPr>
+      <w:pBdr/>
+      <w:tabs>
+        <w:tab w:val="center" w:leader="none" w:pos="7143"/>
+        <w:tab w:val="right" w:leader="none" w:pos="14287"/>
+      </w:tabs>
+      <w:spacing w:after="0" w:line="240" w:lineRule="auto"/>
+      <w:ind/>
+    </w:pPr>
+  </w:style>
+  <w:style w:type="character" w:styleId="742">
+    <w:name w:val="Footer Char"/>
+    <w:basedOn w:val="901"/>
+    <w:link w:val="741"/>
+    <w:uiPriority w:val="99"/>
+    <w:pPr>
+      <w:pBdr/>
+      <w:spacing/>
+      <w:ind/>
+    </w:pPr>
+  </w:style>
+  <w:style w:type="paragraph" w:styleId="743">
     <w:name w:val="Caption"/>
-    <w:basedOn w:val="892"/>
-    <w:next w:val="892"/>
+    <w:basedOn w:val="894"/>
+    <w:next w:val="894"/>
     <w:uiPriority w:val="35"/>
     <w:semiHidden/>
     <w:unhideWhenUsed/>
@@ -10576,10 +11796,10 @@
       <w:szCs w:val="18"/>
     </w:rPr>
   </w:style>
-  <w:style w:type="character" w:styleId="742">
+  <w:style w:type="character" w:styleId="744">
     <w:name w:val="Caption Char"/>
-    <w:basedOn w:val="741"/>
-    <w:link w:val="739"/>
+    <w:basedOn w:val="743"/>
+    <w:link w:val="741"/>
     <w:uiPriority w:val="99"/>
     <w:pPr>
       <w:pBdr/>
@@ -10587,9 +11807,9 @@
       <w:ind/>
     </w:pPr>
   </w:style>
-  <w:style w:type="table" w:styleId="743">
+  <w:style w:type="table" w:styleId="745">
     <w:name w:val="Table Grid Light"/>
-    <w:basedOn w:val="900"/>
+    <w:basedOn w:val="902"/>
     <w:uiPriority w:val="59"/>
     <w:pPr>
       <w:pBdr/>
@@ -10786,9 +12006,9 @@
       </w:tcPr>
     </w:tblStylePr>
   </w:style>
-  <w:style w:type="table" w:styleId="744">
+  <w:style w:type="table" w:styleId="746">
     <w:name w:val="Plain Table 1"/>
-    <w:basedOn w:val="900"/>
+    <w:basedOn w:val="902"/>
     <w:uiPriority w:val="59"/>
     <w:pPr>
       <w:pBdr/>
@@ -11011,9 +12231,9 @@
       </w:tcPr>
     </w:tblStylePr>
   </w:style>
-  <w:style w:type="table" w:styleId="745">
+  <w:style w:type="table" w:styleId="747">
     <w:name w:val="Plain Table 2"/>
-    <w:basedOn w:val="900"/>
+    <w:basedOn w:val="902"/>
     <w:uiPriority w:val="59"/>
     <w:pPr>
       <w:pBdr/>
@@ -11244,9 +12464,9 @@
       </w:tcPr>
     </w:tblStylePr>
   </w:style>
-  <w:style w:type="table" w:styleId="746">
+  <w:style w:type="table" w:styleId="748">
     <w:name w:val="Plain Table 3"/>
-    <w:basedOn w:val="900"/>
+    <w:basedOn w:val="902"/>
     <w:uiPriority w:val="99"/>
     <w:pPr>
       <w:pBdr/>
@@ -11474,9 +12694,9 @@
       </w:tcPr>
     </w:tblStylePr>
   </w:style>
-  <w:style w:type="table" w:styleId="747">
+  <w:style w:type="table" w:styleId="749">
     <w:name w:val="Plain Table 4"/>
-    <w:basedOn w:val="900"/>
+    <w:basedOn w:val="902"/>
     <w:uiPriority w:val="99"/>
     <w:pPr>
       <w:pBdr/>
@@ -11690,9 +12910,9 @@
       </w:tcPr>
     </w:tblStylePr>
   </w:style>
-  <w:style w:type="table" w:styleId="748">
+  <w:style w:type="table" w:styleId="750">
     <w:name w:val="Plain Table 5"/>
-    <w:basedOn w:val="900"/>
+    <w:basedOn w:val="902"/>
     <w:uiPriority w:val="99"/>
     <w:pPr>
       <w:pBdr/>
@@ -11923,9 +13143,9 @@
       </w:tcPr>
     </w:tblStylePr>
   </w:style>
-  <w:style w:type="table" w:styleId="749">
+  <w:style w:type="table" w:styleId="751">
     <w:name w:val="Grid Table 1 Light"/>
-    <w:basedOn w:val="900"/>
+    <w:basedOn w:val="902"/>
     <w:uiPriority w:val="99"/>
     <w:pPr>
       <w:pBdr/>
@@ -12146,9 +13366,9 @@
       </w:tcPr>
     </w:tblStylePr>
   </w:style>
-  <w:style w:type="table" w:styleId="750">
+  <w:style w:type="table" w:styleId="752">
     <w:name w:val="Grid Table 1 Light - Accent 1"/>
-    <w:basedOn w:val="900"/>
+    <w:basedOn w:val="902"/>
     <w:uiPriority w:val="99"/>
     <w:pPr>
       <w:pBdr/>
@@ -12369,9 +13589,9 @@
       </w:tcPr>
     </w:tblStylePr>
   </w:style>
-  <w:style w:type="table" w:styleId="751">
+  <w:style w:type="table" w:styleId="753">
     <w:name w:val="Grid Table 1 Light - Accent 2"/>
-    <w:basedOn w:val="900"/>
+    <w:basedOn w:val="902"/>
     <w:uiPriority w:val="99"/>
     <w:pPr>
       <w:pBdr/>
@@ -12592,9 +13812,9 @@
       </w:tcPr>
     </w:tblStylePr>
   </w:style>
-  <w:style w:type="table" w:styleId="752">
+  <w:style w:type="table" w:styleId="754">
     <w:name w:val="Grid Table 1 Light - Accent 3"/>
-    <w:basedOn w:val="900"/>
+    <w:basedOn w:val="902"/>
     <w:uiPriority w:val="99"/>
     <w:pPr>
       <w:pBdr/>
@@ -12815,9 +14035,9 @@
       </w:tcPr>
     </w:tblStylePr>
   </w:style>
-  <w:style w:type="table" w:styleId="753">
+  <w:style w:type="table" w:styleId="755">
     <w:name w:val="Grid Table 1 Light - Accent 4"/>
-    <w:basedOn w:val="900"/>
+    <w:basedOn w:val="902"/>
     <w:uiPriority w:val="99"/>
     <w:pPr>
       <w:pBdr/>
@@ -13038,9 +14258,9 @@
       </w:tcPr>
     </w:tblStylePr>
   </w:style>
-  <w:style w:type="table" w:styleId="754">
+  <w:style w:type="table" w:styleId="756">
     <w:name w:val="Grid Table 1 Light - Accent 5"/>
-    <w:basedOn w:val="900"/>
+    <w:basedOn w:val="902"/>
     <w:uiPriority w:val="99"/>
     <w:pPr>
       <w:pBdr/>
@@ -13261,9 +14481,9 @@
       </w:tcPr>
     </w:tblStylePr>
   </w:style>
-  <w:style w:type="table" w:styleId="755">
+  <w:style w:type="table" w:styleId="757">
     <w:name w:val="Grid Table 1 Light - Accent 6"/>
-    <w:basedOn w:val="900"/>
+    <w:basedOn w:val="902"/>
     <w:uiPriority w:val="99"/>
     <w:pPr>
       <w:pBdr/>
@@ -13484,9 +14704,9 @@
       </w:tcPr>
     </w:tblStylePr>
   </w:style>
-  <w:style w:type="table" w:styleId="756">
+  <w:style w:type="table" w:styleId="758">
     <w:name w:val="Grid Table 2"/>
-    <w:basedOn w:val="900"/>
+    <w:basedOn w:val="902"/>
     <w:uiPriority w:val="99"/>
     <w:pPr>
       <w:pBdr/>
@@ -13716,9 +14936,9 @@
       </w:tcPr>
     </w:tblStylePr>
   </w:style>
-  <w:style w:type="table" w:styleId="757">
+  <w:style w:type="table" w:styleId="759">
     <w:name w:val="Grid Table 2 - Accent 1"/>
-    <w:basedOn w:val="900"/>
+    <w:basedOn w:val="902"/>
     <w:uiPriority w:val="99"/>
     <w:pPr>
       <w:pBdr/>
@@ -13948,9 +15168,9 @@
       </w:tcPr>
     </w:tblStylePr>
   </w:style>
-  <w:style w:type="table" w:styleId="758">
+  <w:style w:type="table" w:styleId="760">
     <w:name w:val="Grid Table 2 - Accent 2"/>
-    <w:basedOn w:val="900"/>
+    <w:basedOn w:val="902"/>
     <w:uiPriority w:val="99"/>
     <w:pPr>
       <w:pBdr/>
@@ -14180,9 +15400,9 @@
       </w:tcPr>
     </w:tblStylePr>
   </w:style>
-  <w:style w:type="table" w:styleId="759">
+  <w:style w:type="table" w:styleId="761">
     <w:name w:val="Grid Table 2 - Accent 3"/>
-    <w:basedOn w:val="900"/>
+    <w:basedOn w:val="902"/>
     <w:uiPriority w:val="99"/>
     <w:pPr>
       <w:pBdr/>
@@ -14412,9 +15632,9 @@
       </w:tcPr>
     </w:tblStylePr>
   </w:style>
-  <w:style w:type="table" w:styleId="760">
+  <w:style w:type="table" w:styleId="762">
     <w:name w:val="Grid Table 2 - Accent 4"/>
-    <w:basedOn w:val="900"/>
+    <w:basedOn w:val="902"/>
     <w:uiPriority w:val="99"/>
     <w:pPr>
       <w:pBdr/>
@@ -14644,9 +15864,9 @@
       </w:tcPr>
     </w:tblStylePr>
   </w:style>
-  <w:style w:type="table" w:styleId="761">
+  <w:style w:type="table" w:styleId="763">
     <w:name w:val="Grid Table 2 - Accent 5"/>
-    <w:basedOn w:val="900"/>
+    <w:basedOn w:val="902"/>
     <w:uiPriority w:val="99"/>
     <w:pPr>
       <w:pBdr/>
@@ -14876,9 +16096,9 @@
       </w:tcPr>
     </w:tblStylePr>
   </w:style>
-  <w:style w:type="table" w:styleId="762">
+  <w:style w:type="table" w:styleId="764">
     <w:name w:val="Grid Table 2 - Accent 6"/>
-    <w:basedOn w:val="900"/>
+    <w:basedOn w:val="902"/>
     <w:uiPriority w:val="99"/>
     <w:pPr>
       <w:pBdr/>
@@ -15108,9 +16328,9 @@
       </w:tcPr>
     </w:tblStylePr>
   </w:style>
-  <w:style w:type="table" w:styleId="763">
+  <w:style w:type="table" w:styleId="765">
     <w:name w:val="Grid Table 3"/>
-    <w:basedOn w:val="900"/>
+    <w:basedOn w:val="902"/>
     <w:uiPriority w:val="99"/>
     <w:pPr>
       <w:pBdr/>
@@ -15353,9 +16573,9 @@
       </w:tcPr>
     </w:tblStylePr>
   </w:style>
-  <w:style w:type="table" w:styleId="764">
+  <w:style w:type="table" w:styleId="766">
     <w:name w:val="Grid Table 3 - Accent 1"/>
-    <w:basedOn w:val="900"/>
+    <w:basedOn w:val="902"/>
     <w:uiPriority w:val="99"/>
     <w:pPr>
       <w:pBdr/>
@@ -15598,9 +16818,9 @@
       </w:tcPr>
     </w:tblStylePr>
   </w:style>
-  <w:style w:type="table" w:styleId="765">
+  <w:style w:type="table" w:styleId="767">
     <w:name w:val="Grid Table 3 - Accent 2"/>
-    <w:basedOn w:val="900"/>
+    <w:basedOn w:val="902"/>
     <w:uiPriority w:val="99"/>
     <w:pPr>
       <w:pBdr/>
@@ -15843,9 +17063,9 @@
       </w:tcPr>
     </w:tblStylePr>
   </w:style>
-  <w:style w:type="table" w:styleId="766">
+  <w:style w:type="table" w:styleId="768">
     <w:name w:val="Grid Table 3 - Accent 3"/>
-    <w:basedOn w:val="900"/>
+    <w:basedOn w:val="902"/>
     <w:uiPriority w:val="99"/>
     <w:pPr>
       <w:pBdr/>
@@ -16088,9 +17308,9 @@
       </w:tcPr>
     </w:tblStylePr>
   </w:style>
-  <w:style w:type="table" w:styleId="767">
+  <w:style w:type="table" w:styleId="769">
     <w:name w:val="Grid Table 3 - Accent 4"/>
-    <w:basedOn w:val="900"/>
+    <w:basedOn w:val="902"/>
     <w:uiPriority w:val="99"/>
     <w:pPr>
       <w:pBdr/>
@@ -16333,9 +17553,9 @@
       </w:tcPr>
     </w:tblStylePr>
   </w:style>
-  <w:style w:type="table" w:styleId="768">
+  <w:style w:type="table" w:styleId="770">
     <w:name w:val="Grid Table 3 - Accent 5"/>
-    <w:basedOn w:val="900"/>
+    <w:basedOn w:val="902"/>
     <w:uiPriority w:val="99"/>
     <w:pPr>
       <w:pBdr/>
@@ -16578,9 +17798,9 @@
       </w:tcPr>
     </w:tblStylePr>
   </w:style>
-  <w:style w:type="table" w:styleId="769">
+  <w:style w:type="table" w:styleId="771">
     <w:name w:val="Grid Table 3 - Accent 6"/>
-    <w:basedOn w:val="900"/>
+    <w:basedOn w:val="902"/>
     <w:uiPriority w:val="99"/>
     <w:pPr>
       <w:pBdr/>
@@ -16823,9 +18043,9 @@
       </w:tcPr>
     </w:tblStylePr>
   </w:style>
-  <w:style w:type="table" w:styleId="770">
+  <w:style w:type="table" w:styleId="772">
     <w:name w:val="Grid Table 4"/>
-    <w:basedOn w:val="900"/>
+    <w:basedOn w:val="902"/>
     <w:uiPriority w:val="59"/>
     <w:pPr>
       <w:pBdr/>
@@ -17056,9 +18276,9 @@
       </w:tcPr>
     </w:tblStylePr>
   </w:style>
-  <w:style w:type="table" w:styleId="771">
+  <w:style w:type="table" w:styleId="773">
     <w:name w:val="Grid Table 4 - Accent 1"/>
-    <w:basedOn w:val="900"/>
+    <w:basedOn w:val="902"/>
     <w:uiPriority w:val="59"/>
     <w:pPr>
       <w:pBdr/>
@@ -17289,9 +18509,9 @@
       </w:tcPr>
     </w:tblStylePr>
   </w:style>
-  <w:style w:type="table" w:styleId="772">
+  <w:style w:type="table" w:styleId="774">
     <w:name w:val="Grid Table 4 - Accent 2"/>
-    <w:basedOn w:val="900"/>
+    <w:basedOn w:val="902"/>
     <w:uiPriority w:val="59"/>
     <w:pPr>
       <w:pBdr/>
@@ -17522,9 +18742,9 @@
       </w:tcPr>
     </w:tblStylePr>
   </w:style>
-  <w:style w:type="table" w:styleId="773">
+  <w:style w:type="table" w:styleId="775">
     <w:name w:val="Grid Table 4 - Accent 3"/>
-    <w:basedOn w:val="900"/>
+    <w:basedOn w:val="902"/>
     <w:uiPriority w:val="59"/>
     <w:pPr>
       <w:pBdr/>
@@ -17755,9 +18975,9 @@
       </w:tcPr>
     </w:tblStylePr>
   </w:style>
-  <w:style w:type="table" w:styleId="774">
+  <w:style w:type="table" w:styleId="776">
     <w:name w:val="Grid Table 4 - Accent 4"/>
-    <w:basedOn w:val="900"/>
+    <w:basedOn w:val="902"/>
     <w:uiPriority w:val="59"/>
     <w:pPr>
       <w:pBdr/>
@@ -17988,9 +19208,9 @@
       </w:tcPr>
     </w:tblStylePr>
   </w:style>
-  <w:style w:type="table" w:styleId="775">
+  <w:style w:type="table" w:styleId="777">
     <w:name w:val="Grid Table 4 - Accent 5"/>
-    <w:basedOn w:val="900"/>
+    <w:basedOn w:val="902"/>
     <w:uiPriority w:val="59"/>
     <w:pPr>
       <w:pBdr/>
@@ -18221,9 +19441,9 @@
       </w:tcPr>
     </w:tblStylePr>
   </w:style>
-  <w:style w:type="table" w:styleId="776">
+  <w:style w:type="table" w:styleId="778">
     <w:name w:val="Grid Table 4 - Accent 6"/>
-    <w:basedOn w:val="900"/>
+    <w:basedOn w:val="902"/>
     <w:uiPriority w:val="59"/>
     <w:pPr>
       <w:pBdr/>
@@ -18454,9 +19674,9 @@
       </w:tcPr>
     </w:tblStylePr>
   </w:style>
-  <w:style w:type="table" w:styleId="777">
+  <w:style w:type="table" w:styleId="779">
     <w:name w:val="Grid Table 5 Dark"/>
-    <w:basedOn w:val="900"/>
+    <w:basedOn w:val="902"/>
     <w:uiPriority w:val="99"/>
     <w:pPr>
       <w:pBdr/>
@@ -18682,9 +19902,9 @@
       </w:tcPr>
     </w:tblStylePr>
   </w:style>
-  <w:style w:type="table" w:styleId="778">
+  <w:style w:type="table" w:styleId="780">
     <w:name w:val="Grid Table 5 Dark- Accent 1"/>
-    <w:basedOn w:val="900"/>
+    <w:basedOn w:val="902"/>
     <w:uiPriority w:val="99"/>
     <w:pPr>
       <w:pBdr/>
@@ -18910,9 +20130,9 @@
       </w:tcPr>
     </w:tblStylePr>
   </w:style>
-  <w:style w:type="table" w:styleId="779">
+  <w:style w:type="table" w:styleId="781">
     <w:name w:val="Grid Table 5 Dark - Accent 2"/>
-    <w:basedOn w:val="900"/>
+    <w:basedOn w:val="902"/>
     <w:uiPriority w:val="99"/>
     <w:pPr>
       <w:pBdr/>
@@ -19138,9 +20358,9 @@
       </w:tcPr>
     </w:tblStylePr>
   </w:style>
-  <w:style w:type="table" w:styleId="780">
+  <w:style w:type="table" w:styleId="782">
     <w:name w:val="Grid Table 5 Dark - Accent 3"/>
-    <w:basedOn w:val="900"/>
+    <w:basedOn w:val="902"/>
     <w:uiPriority w:val="99"/>
     <w:pPr>
       <w:pBdr/>
@@ -19366,9 +20586,9 @@
       </w:tcPr>
     </w:tblStylePr>
   </w:style>
-  <w:style w:type="table" w:styleId="781">
+  <w:style w:type="table" w:styleId="783">
     <w:name w:val="Grid Table 5 Dark- Accent 4"/>
-    <w:basedOn w:val="900"/>
+    <w:basedOn w:val="902"/>
     <w:uiPriority w:val="99"/>
     <w:pPr>
       <w:pBdr/>
@@ -19594,9 +20814,9 @@
       </w:tcPr>
     </w:tblStylePr>
   </w:style>
-  <w:style w:type="table" w:styleId="782">
+  <w:style w:type="table" w:styleId="784">
     <w:name w:val="Grid Table 5 Dark - Accent 5"/>
-    <w:basedOn w:val="900"/>
+    <w:basedOn w:val="902"/>
     <w:uiPriority w:val="99"/>
     <w:pPr>
       <w:pBdr/>
@@ -19822,9 +21042,9 @@
       </w:tcPr>
     </w:tblStylePr>
   </w:style>
-  <w:style w:type="table" w:styleId="783">
+  <w:style w:type="table" w:styleId="785">
     <w:name w:val="Grid Table 5 Dark - Accent 6"/>
-    <w:basedOn w:val="900"/>
+    <w:basedOn w:val="902"/>
     <w:uiPriority w:val="99"/>
     <w:pPr>
       <w:pBdr/>
@@ -20050,9 +21270,9 @@
       </w:tcPr>
     </w:tblStylePr>
   </w:style>
-  <w:style w:type="table" w:styleId="784">
+  <w:style w:type="table" w:styleId="786">
     <w:name w:val="Grid Table 6 Colorful"/>
-    <w:basedOn w:val="900"/>
+    <w:basedOn w:val="902"/>
     <w:uiPriority w:val="99"/>
     <w:pPr>
       <w:pBdr/>
@@ -20280,9 +21500,9 @@
       </w:tcPr>
     </w:tblStylePr>
   </w:style>
-  <w:style w:type="table" w:styleId="785">
+  <w:style w:type="table" w:styleId="787">
     <w:name w:val="Grid Table 6 Colorful - Accent 1"/>
-    <w:basedOn w:val="900"/>
+    <w:basedOn w:val="902"/>
     <w:uiPriority w:val="99"/>
     <w:pPr>
       <w:pBdr/>
@@ -20510,9 +21730,9 @@
       </w:tcPr>
     </w:tblStylePr>
   </w:style>
-  <w:style w:type="table" w:styleId="786">
+  <w:style w:type="table" w:styleId="788">
     <w:name w:val="Grid Table 6 Colorful - Accent 2"/>
-    <w:basedOn w:val="900"/>
+    <w:basedOn w:val="902"/>
     <w:uiPriority w:val="99"/>
     <w:pPr>
       <w:pBdr/>
@@ -20740,9 +21960,9 @@
       </w:tcPr>
     </w:tblStylePr>
   </w:style>
-  <w:style w:type="table" w:styleId="787">
+  <w:style w:type="table" w:styleId="789">
     <w:name w:val="Grid Table 6 Colorful - Accent 3"/>
-    <w:basedOn w:val="900"/>
+    <w:basedOn w:val="902"/>
     <w:uiPriority w:val="99"/>
     <w:pPr>
       <w:pBdr/>
@@ -20970,9 +22190,9 @@
       </w:tcPr>
     </w:tblStylePr>
   </w:style>
-  <w:style w:type="table" w:styleId="788">
+  <w:style w:type="table" w:styleId="790">
     <w:name w:val="Grid Table 6 Colorful - Accent 4"/>
-    <w:basedOn w:val="900"/>
+    <w:basedOn w:val="902"/>
     <w:uiPriority w:val="99"/>
     <w:pPr>
       <w:pBdr/>
@@ -21200,9 +22420,9 @@
       </w:tcPr>
     </w:tblStylePr>
   </w:style>
-  <w:style w:type="table" w:styleId="789">
+  <w:style w:type="table" w:styleId="791">
     <w:name w:val="Grid Table 6 Colorful - Accent 5"/>
-    <w:basedOn w:val="900"/>
+    <w:basedOn w:val="902"/>
     <w:uiPriority w:val="99"/>
     <w:pPr>
       <w:pBdr/>
@@ -21430,9 +22650,9 @@
       </w:tcPr>
     </w:tblStylePr>
   </w:style>
-  <w:style w:type="table" w:styleId="790">
+  <w:style w:type="table" w:styleId="792">
     <w:name w:val="Grid Table 6 Colorful - Accent 6"/>
-    <w:basedOn w:val="900"/>
+    <w:basedOn w:val="902"/>
     <w:uiPriority w:val="99"/>
     <w:pPr>
       <w:pBdr/>
@@ -21660,9 +22880,9 @@
       </w:tcPr>
     </w:tblStylePr>
   </w:style>
-  <w:style w:type="table" w:styleId="791">
+  <w:style w:type="table" w:styleId="793">
     <w:name w:val="Grid Table 7 Colorful"/>
-    <w:basedOn w:val="900"/>
+    <w:basedOn w:val="902"/>
     <w:uiPriority w:val="99"/>
     <w:pPr>
       <w:pBdr/>
@@ -21914,9 +23134,9 @@
       </w:tcPr>
     </w:tblStylePr>
   </w:style>
-  <w:style w:type="table" w:styleId="792">
+  <w:style w:type="table" w:styleId="794">
     <w:name w:val="Grid Table 7 Colorful - Accent 1"/>
-    <w:basedOn w:val="900"/>
+    <w:basedOn w:val="902"/>
     <w:uiPriority w:val="99"/>
     <w:pPr>
       <w:pBdr/>
@@ -22168,9 +23388,9 @@
       </w:tcPr>
     </w:tblStylePr>
   </w:style>
-  <w:style w:type="table" w:styleId="793">
+  <w:style w:type="table" w:styleId="795">
     <w:name w:val="Grid Table 7 Colorful - Accent 2"/>
-    <w:basedOn w:val="900"/>
+    <w:basedOn w:val="902"/>
     <w:uiPriority w:val="99"/>
     <w:pPr>
       <w:pBdr/>
@@ -22422,9 +23642,9 @@
       </w:tcPr>
     </w:tblStylePr>
   </w:style>
-  <w:style w:type="table" w:styleId="794">
+  <w:style w:type="table" w:styleId="796">
     <w:name w:val="Grid Table 7 Colorful - Accent 3"/>
-    <w:basedOn w:val="900"/>
+    <w:basedOn w:val="902"/>
     <w:uiPriority w:val="99"/>
     <w:pPr>
       <w:pBdr/>
@@ -22676,9 +23896,9 @@
       </w:tcPr>
     </w:tblStylePr>
   </w:style>
-  <w:style w:type="table" w:styleId="795">
+  <w:style w:type="table" w:styleId="797">
     <w:name w:val="Grid Table 7 Colorful - Accent 4"/>
-    <w:basedOn w:val="900"/>
+    <w:basedOn w:val="902"/>
     <w:uiPriority w:val="99"/>
     <w:pPr>
       <w:pBdr/>
@@ -22930,9 +24150,9 @@
       </w:tcPr>
     </w:tblStylePr>
   </w:style>
-  <w:style w:type="table" w:styleId="796">
+  <w:style w:type="table" w:styleId="798">
     <w:name w:val="Grid Table 7 Colorful - Accent 5"/>
-    <w:basedOn w:val="900"/>
+    <w:basedOn w:val="902"/>
     <w:uiPriority w:val="99"/>
     <w:pPr>
       <w:pBdr/>
@@ -23184,9 +24404,9 @@
       </w:tcPr>
     </w:tblStylePr>
   </w:style>
-  <w:style w:type="table" w:styleId="797">
+  <w:style w:type="table" w:styleId="799">
     <w:name w:val="Grid Table 7 Colorful - Accent 6"/>
-    <w:basedOn w:val="900"/>
+    <w:basedOn w:val="902"/>
     <w:uiPriority w:val="99"/>
     <w:pPr>
       <w:pBdr/>
@@ -23438,9 +24658,9 @@
       </w:tcPr>
     </w:tblStylePr>
   </w:style>
-  <w:style w:type="table" w:styleId="798">
+  <w:style w:type="table" w:styleId="800">
     <w:name w:val="List Table 1 Light"/>
-    <w:basedOn w:val="900"/>
+    <w:basedOn w:val="902"/>
     <w:uiPriority w:val="99"/>
     <w:pPr>
       <w:pBdr/>
@@ -23654,9 +24874,9 @@
       </w:tcPr>
     </w:tblStylePr>
   </w:style>
-  <w:style w:type="table" w:styleId="799">
+  <w:style w:type="table" w:styleId="801">
     <w:name w:val="List Table 1 Light - Accent 1"/>
-    <w:basedOn w:val="900"/>
+    <w:basedOn w:val="902"/>
     <w:uiPriority w:val="99"/>
     <w:pPr>
       <w:pBdr/>
@@ -23870,9 +25090,9 @@
       </w:tcPr>
     </w:tblStylePr>
   </w:style>
-  <w:style w:type="table" w:styleId="800">
+  <w:style w:type="table" w:styleId="802">
     <w:name w:val="List Table 1 Light - Accent 2"/>
-    <w:basedOn w:val="900"/>
+    <w:basedOn w:val="902"/>
     <w:uiPriority w:val="99"/>
     <w:pPr>
       <w:pBdr/>
@@ -24086,9 +25306,9 @@
       </w:tcPr>
     </w:tblStylePr>
   </w:style>
-  <w:style w:type="table" w:styleId="801">
+  <w:style w:type="table" w:styleId="803">
     <w:name w:val="List Table 1 Light - Accent 3"/>
-    <w:basedOn w:val="900"/>
+    <w:basedOn w:val="902"/>
     <w:uiPriority w:val="99"/>
     <w:pPr>
       <w:pBdr/>
@@ -24302,9 +25522,9 @@
       </w:tcPr>
     </w:tblStylePr>
   </w:style>
-  <w:style w:type="table" w:styleId="802">
+  <w:style w:type="table" w:styleId="804">
     <w:name w:val="List Table 1 Light - Accent 4"/>
-    <w:basedOn w:val="900"/>
+    <w:basedOn w:val="902"/>
     <w:uiPriority w:val="99"/>
     <w:pPr>
       <w:pBdr/>
@@ -24518,9 +25738,9 @@
       </w:tcPr>
     </w:tblStylePr>
   </w:style>
-  <w:style w:type="table" w:styleId="803">
+  <w:style w:type="table" w:styleId="805">
     <w:name w:val="List Table 1 Light - Accent 5"/>
-    <w:basedOn w:val="900"/>
+    <w:basedOn w:val="902"/>
     <w:uiPriority w:val="99"/>
     <w:pPr>
       <w:pBdr/>
@@ -24734,9 +25954,9 @@
       </w:tcPr>
     </w:tblStylePr>
   </w:style>
-  <w:style w:type="table" w:styleId="804">
+  <w:style w:type="table" w:styleId="806">
     <w:name w:val="List Table 1 Light - Accent 6"/>
-    <w:basedOn w:val="900"/>
+    <w:basedOn w:val="902"/>
     <w:uiPriority w:val="99"/>
     <w:pPr>
       <w:pBdr/>
@@ -24950,9 +26170,9 @@
       </w:tcPr>
     </w:tblStylePr>
   </w:style>
-  <w:style w:type="table" w:styleId="805">
+  <w:style w:type="table" w:styleId="807">
     <w:name w:val="List Table 2"/>
-    <w:basedOn w:val="900"/>
+    <w:basedOn w:val="902"/>
     <w:uiPriority w:val="99"/>
     <w:pPr>
       <w:pBdr/>
@@ -25188,9 +26408,9 @@
       </w:tcPr>
     </w:tblStylePr>
   </w:style>
-  <w:style w:type="table" w:styleId="806">
+  <w:style w:type="table" w:styleId="808">
     <w:name w:val="List Table 2 - Accent 1"/>
-    <w:basedOn w:val="900"/>
+    <w:basedOn w:val="902"/>
     <w:uiPriority w:val="99"/>
     <w:pPr>
       <w:pBdr/>
@@ -25426,9 +26646,9 @@
       </w:tcPr>
     </w:tblStylePr>
   </w:style>
-  <w:style w:type="table" w:styleId="807">
+  <w:style w:type="table" w:styleId="809">
     <w:name w:val="List Table 2 - Accent 2"/>
-    <w:basedOn w:val="900"/>
+    <w:basedOn w:val="902"/>
     <w:uiPriority w:val="99"/>
     <w:pPr>
       <w:pBdr/>
@@ -25664,9 +26884,9 @@
       </w:tcPr>
     </w:tblStylePr>
   </w:style>
-  <w:style w:type="table" w:styleId="808">
+  <w:style w:type="table" w:styleId="810">
     <w:name w:val="List Table 2 - Accent 3"/>
-    <w:basedOn w:val="900"/>
+    <w:basedOn w:val="902"/>
     <w:uiPriority w:val="99"/>
     <w:pPr>
       <w:pBdr/>
@@ -25902,9 +27122,9 @@
       </w:tcPr>
     </w:tblStylePr>
   </w:style>
-  <w:style w:type="table" w:styleId="809">
+  <w:style w:type="table" w:styleId="811">
     <w:name w:val="List Table 2 - Accent 4"/>
-    <w:basedOn w:val="900"/>
+    <w:basedOn w:val="902"/>
     <w:uiPriority w:val="99"/>
     <w:pPr>
       <w:pBdr/>
@@ -26140,9 +27360,9 @@
       </w:tcPr>
     </w:tblStylePr>
   </w:style>
-  <w:style w:type="table" w:styleId="810">
+  <w:style w:type="table" w:styleId="812">
     <w:name w:val="List Table 2 - Accent 5"/>
-    <w:basedOn w:val="900"/>
+    <w:basedOn w:val="902"/>
     <w:uiPriority w:val="99"/>
     <w:pPr>
       <w:pBdr/>
@@ -26378,9 +27598,9 @@
       </w:tcPr>
     </w:tblStylePr>
   </w:style>
-  <w:style w:type="table" w:styleId="811">
+  <w:style w:type="table" w:styleId="813">
     <w:name w:val="List Table 2 - Accent 6"/>
-    <w:basedOn w:val="900"/>
+    <w:basedOn w:val="902"/>
     <w:uiPriority w:val="99"/>
     <w:pPr>
       <w:pBdr/>
@@ -26616,9 +27836,9 @@
       </w:tcPr>
     </w:tblStylePr>
   </w:style>
-  <w:style w:type="table" w:styleId="812">
+  <w:style w:type="table" w:styleId="814">
     <w:name w:val="List Table 3"/>
-    <w:basedOn w:val="900"/>
+    <w:basedOn w:val="902"/>
     <w:uiPriority w:val="99"/>
     <w:pPr>
       <w:pBdr/>
@@ -26844,9 +28064,9 @@
       </w:tcPr>
     </w:tblStylePr>
   </w:style>
-  <w:style w:type="table" w:styleId="813">
+  <w:style w:type="table" w:styleId="815">
     <w:name w:val="List Table 3 - Accent 1"/>
-    <w:basedOn w:val="900"/>
+    <w:basedOn w:val="902"/>
     <w:uiPriority w:val="99"/>
     <w:pPr>
       <w:pBdr/>
@@ -27072,9 +28292,9 @@
       </w:tcPr>
     </w:tblStylePr>
   </w:style>
-  <w:style w:type="table" w:styleId="814">
+  <w:style w:type="table" w:styleId="816">
     <w:name w:val="List Table 3 - Accent 2"/>
-    <w:basedOn w:val="900"/>
+    <w:basedOn w:val="902"/>
     <w:uiPriority w:val="99"/>
     <w:pPr>
       <w:pBdr/>
@@ -27300,9 +28520,9 @@
       </w:tcPr>
     </w:tblStylePr>
   </w:style>
-  <w:style w:type="table" w:styleId="815">
+  <w:style w:type="table" w:styleId="817">
     <w:name w:val="List Table 3 - Accent 3"/>
-    <w:basedOn w:val="900"/>
+    <w:basedOn w:val="902"/>
     <w:uiPriority w:val="99"/>
     <w:pPr>
       <w:pBdr/>
@@ -27528,9 +28748,9 @@
       </w:tcPr>
     </w:tblStylePr>
   </w:style>
-  <w:style w:type="table" w:styleId="816">
+  <w:style w:type="table" w:styleId="818">
     <w:name w:val="List Table 3 - Accent 4"/>
-    <w:basedOn w:val="900"/>
+    <w:basedOn w:val="902"/>
     <w:uiPriority w:val="99"/>
     <w:pPr>
       <w:pBdr/>
@@ -27756,9 +28976,9 @@
       </w:tcPr>
     </w:tblStylePr>
   </w:style>
-  <w:style w:type="table" w:styleId="817">
+  <w:style w:type="table" w:styleId="819">
     <w:name w:val="List Table 3 - Accent 5"/>
-    <w:basedOn w:val="900"/>
+    <w:basedOn w:val="902"/>
     <w:uiPriority w:val="99"/>
     <w:pPr>
       <w:pBdr/>
@@ -27984,9 +29204,9 @@
       </w:tcPr>
     </w:tblStylePr>
   </w:style>
-  <w:style w:type="table" w:styleId="818">
+  <w:style w:type="table" w:styleId="820">
     <w:name w:val="List Table 3 - Accent 6"/>
-    <w:basedOn w:val="900"/>
+    <w:basedOn w:val="902"/>
     <w:uiPriority w:val="99"/>
     <w:pPr>
       <w:pBdr/>
@@ -28212,9 +29432,9 @@
       </w:tcPr>
     </w:tblStylePr>
   </w:style>
-  <w:style w:type="table" w:styleId="819">
+  <w:style w:type="table" w:styleId="821">
     <w:name w:val="List Table 4"/>
-    <w:basedOn w:val="900"/>
+    <w:basedOn w:val="902"/>
     <w:uiPriority w:val="99"/>
     <w:pPr>
       <w:pBdr/>
@@ -28437,9 +29657,9 @@
       </w:tcPr>
     </w:tblStylePr>
   </w:style>
-  <w:style w:type="table" w:styleId="820">
+  <w:style w:type="table" w:styleId="822">
     <w:name w:val="List Table 4 - Accent 1"/>
-    <w:basedOn w:val="900"/>
+    <w:basedOn w:val="902"/>
     <w:uiPriority w:val="99"/>
     <w:pPr>
       <w:pBdr/>
@@ -28662,9 +29882,9 @@
       </w:tcPr>
     </w:tblStylePr>
   </w:style>
-  <w:style w:type="table" w:styleId="821">
+  <w:style w:type="table" w:styleId="823">
     <w:name w:val="List Table 4 - Accent 2"/>
-    <w:basedOn w:val="900"/>
+    <w:basedOn w:val="902"/>
     <w:uiPriority w:val="99"/>
     <w:pPr>
       <w:pBdr/>
@@ -28887,9 +30107,9 @@
       </w:tcPr>
     </w:tblStylePr>
   </w:style>
-  <w:style w:type="table" w:styleId="822">
+  <w:style w:type="table" w:styleId="824">
     <w:name w:val="List Table 4 - Accent 3"/>
-    <w:basedOn w:val="900"/>
+    <w:basedOn w:val="902"/>
     <w:uiPriority w:val="99"/>
     <w:pPr>
       <w:pBdr/>
@@ -29112,9 +30332,9 @@
       </w:tcPr>
     </w:tblStylePr>
   </w:style>
-  <w:style w:type="table" w:styleId="823">
+  <w:style w:type="table" w:styleId="825">
     <w:name w:val="List Table 4 - Accent 4"/>
-    <w:basedOn w:val="900"/>
+    <w:basedOn w:val="902"/>
     <w:uiPriority w:val="99"/>
     <w:pPr>
       <w:pBdr/>
@@ -29337,9 +30557,9 @@
       </w:tcPr>
     </w:tblStylePr>
   </w:style>
-  <w:style w:type="table" w:styleId="824">
+  <w:style w:type="table" w:styleId="826">
     <w:name w:val="List Table 4 - Accent 5"/>
-    <w:basedOn w:val="900"/>
+    <w:basedOn w:val="902"/>
     <w:uiPriority w:val="99"/>
     <w:pPr>
       <w:pBdr/>
@@ -29562,9 +30782,9 @@
       </w:tcPr>
     </w:tblStylePr>
   </w:style>
-  <w:style w:type="table" w:styleId="825">
+  <w:style w:type="table" w:styleId="827">
     <w:name w:val="List Table 4 - Accent 6"/>
-    <w:basedOn w:val="900"/>
+    <w:basedOn w:val="902"/>
     <w:uiPriority w:val="99"/>
     <w:pPr>
       <w:pBdr/>
@@ -29787,9 +31007,9 @@
       </w:tcPr>
     </w:tblStylePr>
   </w:style>
-  <w:style w:type="table" w:styleId="826">
+  <w:style w:type="table" w:styleId="828">
     <w:name w:val="List Table 5 Dark"/>
-    <w:basedOn w:val="900"/>
+    <w:basedOn w:val="902"/>
     <w:uiPriority w:val="99"/>
     <w:pPr>
       <w:pBdr/>
@@ -30029,9 +31249,9 @@
       </w:tcPr>
     </w:tblStylePr>
   </w:style>
-  <w:style w:type="table" w:styleId="827">
+  <w:style w:type="table" w:styleId="829">
     <w:name w:val="List Table 5 Dark - Accent 1"/>
-    <w:basedOn w:val="900"/>
+    <w:basedOn w:val="902"/>
     <w:uiPriority w:val="99"/>
     <w:pPr>
       <w:pBdr/>
@@ -30271,9 +31491,9 @@
       </w:tcPr>
     </w:tblStylePr>
   </w:style>
-  <w:style w:type="table" w:styleId="828">
+  <w:style w:type="table" w:styleId="830">
     <w:name w:val="List Table 5 Dark - Accent 2"/>
-    <w:basedOn w:val="900"/>
+    <w:basedOn w:val="902"/>
     <w:uiPriority w:val="99"/>
     <w:pPr>
       <w:pBdr/>
@@ -30513,9 +31733,9 @@
       </w:tcPr>
     </w:tblStylePr>
   </w:style>
-  <w:style w:type="table" w:styleId="829">
+  <w:style w:type="table" w:styleId="831">
     <w:name w:val="List Table 5 Dark - Accent 3"/>
-    <w:basedOn w:val="900"/>
+    <w:basedOn w:val="902"/>
     <w:uiPriority w:val="99"/>
     <w:pPr>
       <w:pBdr/>
@@ -30755,9 +31975,9 @@
       </w:tcPr>
     </w:tblStylePr>
   </w:style>
-  <w:style w:type="table" w:styleId="830">
+  <w:style w:type="table" w:styleId="832">
     <w:name w:val="List Table 5 Dark - Accent 4"/>
-    <w:basedOn w:val="900"/>
+    <w:basedOn w:val="902"/>
     <w:uiPriority w:val="99"/>
     <w:pPr>
       <w:pBdr/>
@@ -30997,9 +32217,9 @@
       </w:tcPr>
     </w:tblStylePr>
   </w:style>
-  <w:style w:type="table" w:styleId="831">
+  <w:style w:type="table" w:styleId="833">
     <w:name w:val="List Table 5 Dark - Accent 5"/>
-    <w:basedOn w:val="900"/>
+    <w:basedOn w:val="902"/>
     <w:uiPriority w:val="99"/>
     <w:pPr>
       <w:pBdr/>
@@ -31239,9 +32459,9 @@
       </w:tcPr>
     </w:tblStylePr>
   </w:style>
-  <w:style w:type="table" w:styleId="832">
+  <w:style w:type="table" w:styleId="834">
     <w:name w:val="List Table 5 Dark - Accent 6"/>
-    <w:basedOn w:val="900"/>
+    <w:basedOn w:val="902"/>
     <w:uiPriority w:val="99"/>
     <w:pPr>
       <w:pBdr/>
@@ -31481,9 +32701,9 @@
       </w:tcPr>
     </w:tblStylePr>
   </w:style>
-  <w:style w:type="table" w:styleId="833">
+  <w:style w:type="table" w:styleId="835">
     <w:name w:val="List Table 6 Colorful"/>
-    <w:basedOn w:val="900"/>
+    <w:basedOn w:val="902"/>
     <w:uiPriority w:val="99"/>
     <w:pPr>
       <w:pBdr/>
@@ -31704,9 +32924,9 @@
       </w:tcPr>
     </w:tblStylePr>
   </w:style>
-  <w:style w:type="table" w:styleId="834">
+  <w:style w:type="table" w:styleId="836">
     <w:name w:val="List Table 6 Colorful - Accent 1"/>
-    <w:basedOn w:val="900"/>
+    <w:basedOn w:val="902"/>
     <w:uiPriority w:val="99"/>
     <w:pPr>
       <w:pBdr/>
@@ -31927,9 +33147,9 @@
       </w:tcPr>
     </w:tblStylePr>
   </w:style>
-  <w:style w:type="table" w:styleId="835">
+  <w:style w:type="table" w:styleId="837">
     <w:name w:val="List Table 6 Colorful - Accent 2"/>
-    <w:basedOn w:val="900"/>
+    <w:basedOn w:val="902"/>
     <w:uiPriority w:val="99"/>
     <w:pPr>
       <w:pBdr/>
@@ -32150,9 +33370,9 @@
       </w:tcPr>
     </w:tblStylePr>
   </w:style>
-  <w:style w:type="table" w:styleId="836">
+  <w:style w:type="table" w:styleId="838">
     <w:name w:val="List Table 6 Colorful - Accent 3"/>
-    <w:basedOn w:val="900"/>
+    <w:basedOn w:val="902"/>
     <w:uiPriority w:val="99"/>
     <w:pPr>
       <w:pBdr/>
@@ -32373,9 +33593,9 @@
       </w:tcPr>
     </w:tblStylePr>
   </w:style>
-  <w:style w:type="table" w:styleId="837">
+  <w:style w:type="table" w:styleId="839">
     <w:name w:val="List Table 6 Colorful - Accent 4"/>
-    <w:basedOn w:val="900"/>
+    <w:basedOn w:val="902"/>
     <w:uiPriority w:val="99"/>
     <w:pPr>
       <w:pBdr/>
@@ -32596,9 +33816,9 @@
       </w:tcPr>
     </w:tblStylePr>
   </w:style>
-  <w:style w:type="table" w:styleId="838">
+  <w:style w:type="table" w:styleId="840">
     <w:name w:val="List Table 6 Colorful - Accent 5"/>
-    <w:basedOn w:val="900"/>
+    <w:basedOn w:val="902"/>
     <w:uiPriority w:val="99"/>
     <w:pPr>
       <w:pBdr/>
@@ -32819,9 +34039,9 @@
       </w:tcPr>
     </w:tblStylePr>
   </w:style>
-  <w:style w:type="table" w:styleId="839">
+  <w:style w:type="table" w:styleId="841">
     <w:name w:val="List Table 6 Colorful - Accent 6"/>
-    <w:basedOn w:val="900"/>
+    <w:basedOn w:val="902"/>
     <w:uiPriority w:val="99"/>
     <w:pPr>
       <w:pBdr/>
@@ -33042,9 +34262,9 @@
       </w:tcPr>
     </w:tblStylePr>
   </w:style>
-  <w:style w:type="table" w:styleId="840">
+  <w:style w:type="table" w:styleId="842">
     <w:name w:val="List Table 7 Colorful"/>
-    <w:basedOn w:val="900"/>
+    <w:basedOn w:val="902"/>
     <w:uiPriority w:val="99"/>
     <w:pPr>
       <w:pBdr/>
@@ -33298,9 +34518,9 @@
       </w:tcPr>
     </w:tblStylePr>
   </w:style>
-  <w:style w:type="table" w:styleId="841">
+  <w:style w:type="table" w:styleId="843">
     <w:name w:val="List Table 7 Colorful - Accent 1"/>
-    <w:basedOn w:val="900"/>
+    <w:basedOn w:val="902"/>
     <w:uiPriority w:val="99"/>
     <w:pPr>
       <w:pBdr/>
@@ -33554,9 +34774,9 @@
       </w:tcPr>
     </w:tblStylePr>
   </w:style>
-  <w:style w:type="table" w:styleId="842">
+  <w:style w:type="table" w:styleId="844">
     <w:name w:val="List Table 7 Colorful - Accent 2"/>
-    <w:basedOn w:val="900"/>
+    <w:basedOn w:val="902"/>
     <w:uiPriority w:val="99"/>
     <w:pPr>
       <w:pBdr/>
@@ -33810,9 +35030,9 @@
       </w:tcPr>
     </w:tblStylePr>
   </w:style>
-  <w:style w:type="table" w:styleId="843">
+  <w:style w:type="table" w:styleId="845">
     <w:name w:val="List Table 7 Colorful - Accent 3"/>
-    <w:basedOn w:val="900"/>
+    <w:basedOn w:val="902"/>
     <w:uiPriority w:val="99"/>
     <w:pPr>
       <w:pBdr/>
@@ -34066,9 +35286,9 @@
       </w:tcPr>
     </w:tblStylePr>
   </w:style>
-  <w:style w:type="table" w:styleId="844">
+  <w:style w:type="table" w:styleId="846">
     <w:name w:val="List Table 7 Colorful - Accent 4"/>
-    <w:basedOn w:val="900"/>
+    <w:basedOn w:val="902"/>
     <w:uiPriority w:val="99"/>
     <w:pPr>
       <w:pBdr/>
@@ -34322,9 +35542,9 @@
       </w:tcPr>
     </w:tblStylePr>
   </w:style>
-  <w:style w:type="table" w:styleId="845">
+  <w:style w:type="table" w:styleId="847">
     <w:name w:val="List Table 7 Colorful - Accent 5"/>
-    <w:basedOn w:val="900"/>
+    <w:basedOn w:val="902"/>
     <w:uiPriority w:val="99"/>
     <w:pPr>
       <w:pBdr/>
@@ -34578,9 +35798,9 @@
       </w:tcPr>
     </w:tblStylePr>
   </w:style>
-  <w:style w:type="table" w:styleId="846">
+  <w:style w:type="table" w:styleId="848">
     <w:name w:val="List Table 7 Colorful - Accent 6"/>
-    <w:basedOn w:val="900"/>
+    <w:basedOn w:val="902"/>
     <w:uiPriority w:val="99"/>
     <w:pPr>
       <w:pBdr/>
@@ -34834,9 +36054,9 @@
       </w:tcPr>
     </w:tblStylePr>
   </w:style>
-  <w:style w:type="table" w:styleId="847">
+  <w:style w:type="table" w:styleId="849">
     <w:name w:val="Lined - Accent"/>
-    <w:basedOn w:val="900"/>
+    <w:basedOn w:val="902"/>
     <w:uiPriority w:val="99"/>
     <w:pPr>
       <w:pBdr/>
@@ -35071,9 +36291,9 @@
       </w:tcPr>
     </w:tblStylePr>
   </w:style>
-  <w:style w:type="table" w:styleId="848">
+  <w:style w:type="table" w:styleId="850">
     <w:name w:val="Lined - Accent 1"/>
-    <w:basedOn w:val="900"/>
+    <w:basedOn w:val="902"/>
     <w:uiPriority w:val="99"/>
     <w:pPr>
       <w:pBdr/>
@@ -35308,9 +36528,9 @@
       </w:tcPr>
     </w:tblStylePr>
   </w:style>
-  <w:style w:type="table" w:styleId="849">
+  <w:style w:type="table" w:styleId="851">
     <w:name w:val="Lined - Accent 2"/>
-    <w:basedOn w:val="900"/>
+    <w:basedOn w:val="902"/>
     <w:uiPriority w:val="99"/>
     <w:pPr>
       <w:pBdr/>
@@ -35545,9 +36765,9 @@
       </w:tcPr>
     </w:tblStylePr>
   </w:style>
-  <w:style w:type="table" w:styleId="850">
+  <w:style w:type="table" w:styleId="852">
     <w:name w:val="Lined - Accent 3"/>
-    <w:basedOn w:val="900"/>
+    <w:basedOn w:val="902"/>
     <w:uiPriority w:val="99"/>
     <w:pPr>
       <w:pBdr/>
@@ -35782,9 +37002,9 @@
       </w:tcPr>
     </w:tblStylePr>
   </w:style>
-  <w:style w:type="table" w:styleId="851">
+  <w:style w:type="table" w:styleId="853">
     <w:name w:val="Lined - Accent 4"/>
-    <w:basedOn w:val="900"/>
+    <w:basedOn w:val="902"/>
     <w:uiPriority w:val="99"/>
     <w:pPr>
       <w:pBdr/>
@@ -36019,9 +37239,9 @@
       </w:tcPr>
     </w:tblStylePr>
   </w:style>
-  <w:style w:type="table" w:styleId="852">
+  <w:style w:type="table" w:styleId="854">
     <w:name w:val="Lined - Accent 5"/>
-    <w:basedOn w:val="900"/>
+    <w:basedOn w:val="902"/>
     <w:uiPriority w:val="99"/>
     <w:pPr>
       <w:pBdr/>
@@ -36256,9 +37476,9 @@
       </w:tcPr>
     </w:tblStylePr>
   </w:style>
-  <w:style w:type="table" w:styleId="853">
+  <w:style w:type="table" w:styleId="855">
     <w:name w:val="Lined - Accent 6"/>
-    <w:basedOn w:val="900"/>
+    <w:basedOn w:val="902"/>
     <w:uiPriority w:val="99"/>
     <w:pPr>
       <w:pBdr/>
@@ -36493,9 +37713,9 @@
       </w:tcPr>
     </w:tblStylePr>
   </w:style>
-  <w:style w:type="table" w:styleId="854">
+  <w:style w:type="table" w:styleId="856">
     <w:name w:val="Bordered &amp; Lined - Accent"/>
-    <w:basedOn w:val="900"/>
+    <w:basedOn w:val="902"/>
     <w:uiPriority w:val="99"/>
     <w:pPr>
       <w:pBdr/>
@@ -36737,9 +37957,9 @@
       </w:tcPr>
     </w:tblStylePr>
   </w:style>
-  <w:style w:type="table" w:styleId="855">
+  <w:style w:type="table" w:styleId="857">
     <w:name w:val="Bordered &amp; Lined - Accent 1"/>
-    <w:basedOn w:val="900"/>
+    <w:basedOn w:val="902"/>
     <w:uiPriority w:val="99"/>
     <w:pPr>
       <w:pBdr/>
@@ -36981,9 +38201,9 @@
       </w:tcPr>
     </w:tblStylePr>
   </w:style>
-  <w:style w:type="table" w:styleId="856">
+  <w:style w:type="table" w:styleId="858">
     <w:name w:val="Bordered &amp; Lined - Accent 2"/>
-    <w:basedOn w:val="900"/>
+    <w:basedOn w:val="902"/>
     <w:uiPriority w:val="99"/>
     <w:pPr>
       <w:pBdr/>
@@ -37225,9 +38445,9 @@
       </w:tcPr>
     </w:tblStylePr>
   </w:style>
-  <w:style w:type="table" w:styleId="857">
+  <w:style w:type="table" w:styleId="859">
     <w:name w:val="Bordered &amp; Lined - Accent 3"/>
-    <w:basedOn w:val="900"/>
+    <w:basedOn w:val="902"/>
     <w:uiPriority w:val="99"/>
     <w:pPr>
       <w:pBdr/>
@@ -37469,9 +38689,9 @@
       </w:tcPr>
     </w:tblStylePr>
   </w:style>
-  <w:style w:type="table" w:styleId="858">
+  <w:style w:type="table" w:styleId="860">
     <w:name w:val="Bordered &amp; Lined - Accent 4"/>
-    <w:basedOn w:val="900"/>
+    <w:basedOn w:val="902"/>
     <w:uiPriority w:val="99"/>
     <w:pPr>
       <w:pBdr/>
@@ -37713,9 +38933,9 @@
       </w:tcPr>
     </w:tblStylePr>
   </w:style>
-  <w:style w:type="table" w:styleId="859">
+  <w:style w:type="table" w:styleId="861">
     <w:name w:val="Bordered &amp; Lined - Accent 5"/>
-    <w:basedOn w:val="900"/>
+    <w:basedOn w:val="902"/>
     <w:uiPriority w:val="99"/>
     <w:pPr>
       <w:pBdr/>
@@ -37957,9 +39177,9 @@
       </w:tcPr>
     </w:tblStylePr>
   </w:style>
-  <w:style w:type="table" w:styleId="860">
+  <w:style w:type="table" w:styleId="862">
     <w:name w:val="Bordered &amp; Lined - Accent 6"/>
-    <w:basedOn w:val="900"/>
+    <w:basedOn w:val="902"/>
     <w:uiPriority w:val="99"/>
     <w:pPr>
       <w:pBdr/>
@@ -38201,9 +39421,9 @@
       </w:tcPr>
     </w:tblStylePr>
   </w:style>
-  <w:style w:type="table" w:styleId="861">
+  <w:style w:type="table" w:styleId="863">
     <w:name w:val="Bordered"/>
-    <w:basedOn w:val="900"/>
+    <w:basedOn w:val="902"/>
     <w:uiPriority w:val="99"/>
     <w:pPr>
       <w:pBdr/>
@@ -38432,9 +39652,9 @@
       </w:tcPr>
     </w:tblStylePr>
   </w:style>
-  <w:style w:type="table" w:styleId="862">
+  <w:style w:type="table" w:styleId="864">
     <w:name w:val="Bordered - Accent 1"/>
-    <w:basedOn w:val="900"/>
+    <w:basedOn w:val="902"/>
     <w:uiPriority w:val="99"/>
     <w:pPr>
       <w:pBdr/>
@@ -38663,9 +39883,9 @@
       </w:tcPr>
     </w:tblStylePr>
   </w:style>
-  <w:style w:type="table" w:styleId="863">
+  <w:style w:type="table" w:styleId="865">
     <w:name w:val="Bordered - Accent 2"/>
-    <w:basedOn w:val="900"/>
+    <w:basedOn w:val="902"/>
     <w:uiPriority w:val="99"/>
     <w:pPr>
       <w:pBdr/>
@@ -38894,9 +40114,9 @@
       </w:tcPr>
     </w:tblStylePr>
   </w:style>
-  <w:style w:type="table" w:styleId="864">
+  <w:style w:type="table" w:styleId="866">
     <w:name w:val="Bordered - Accent 3"/>
-    <w:basedOn w:val="900"/>
+    <w:basedOn w:val="902"/>
     <w:uiPriority w:val="99"/>
     <w:pPr>
       <w:pBdr/>
@@ -39125,9 +40345,9 @@
       </w:tcPr>
     </w:tblStylePr>
   </w:style>
-  <w:style w:type="table" w:styleId="865">
+  <w:style w:type="table" w:styleId="867">
     <w:name w:val="Bordered - Accent 4"/>
-    <w:basedOn w:val="900"/>
+    <w:basedOn w:val="902"/>
     <w:uiPriority w:val="99"/>
     <w:pPr>
       <w:pBdr/>
@@ -39356,9 +40576,9 @@
       </w:tcPr>
     </w:tblStylePr>
   </w:style>
-  <w:style w:type="table" w:styleId="866">
+  <w:style w:type="table" w:styleId="868">
     <w:name w:val="Bordered - Accent 5"/>
-    <w:basedOn w:val="900"/>
+    <w:basedOn w:val="902"/>
     <w:uiPriority w:val="99"/>
     <w:pPr>
       <w:pBdr/>
@@ -39587,9 +40807,9 @@
       </w:tcPr>
     </w:tblStylePr>
   </w:style>
-  <w:style w:type="table" w:styleId="867">
+  <w:style w:type="table" w:styleId="869">
     <w:name w:val="Bordered - Accent 6"/>
-    <w:basedOn w:val="900"/>
+    <w:basedOn w:val="902"/>
     <w:uiPriority w:val="99"/>
     <w:pPr>
       <w:pBdr/>
@@ -39818,10 +41038,10 @@
       </w:tcPr>
     </w:tblStylePr>
   </w:style>
-  <w:style w:type="paragraph" w:styleId="868">
+  <w:style w:type="paragraph" w:styleId="870">
     <w:name w:val="footnote text"/>
-    <w:basedOn w:val="892"/>
-    <w:link w:val="869"/>
+    <w:basedOn w:val="894"/>
+    <w:link w:val="871"/>
     <w:uiPriority w:val="99"/>
     <w:semiHidden/>
     <w:unhideWhenUsed/>
@@ -39834,9 +41054,9 @@
       <w:sz w:val="18"/>
     </w:rPr>
   </w:style>
-  <w:style w:type="character" w:styleId="869">
+  <w:style w:type="character" w:styleId="871">
     <w:name w:val="Footnote Text Char"/>
-    <w:link w:val="868"/>
+    <w:link w:val="870"/>
     <w:uiPriority w:val="99"/>
     <w:pPr>
       <w:pBdr/>
@@ -39847,9 +41067,9 @@
       <w:sz w:val="18"/>
     </w:rPr>
   </w:style>
-  <w:style w:type="character" w:styleId="870">
+  <w:style w:type="character" w:styleId="872">
     <w:name w:val="footnote reference"/>
-    <w:basedOn w:val="899"/>
+    <w:basedOn w:val="901"/>
     <w:uiPriority w:val="99"/>
     <w:unhideWhenUsed/>
     <w:pPr>
@@ -39861,10 +41081,10 @@
       <w:vertAlign w:val="superscript"/>
     </w:rPr>
   </w:style>
-  <w:style w:type="paragraph" w:styleId="871">
+  <w:style w:type="paragraph" w:styleId="873">
     <w:name w:val="endnote text"/>
-    <w:basedOn w:val="892"/>
-    <w:link w:val="872"/>
+    <w:basedOn w:val="894"/>
+    <w:link w:val="874"/>
     <w:uiPriority w:val="99"/>
     <w:semiHidden/>
     <w:unhideWhenUsed/>
@@ -39877,9 +41097,9 @@
       <w:sz w:val="20"/>
     </w:rPr>
   </w:style>
-  <w:style w:type="character" w:styleId="872">
+  <w:style w:type="character" w:styleId="874">
     <w:name w:val="Endnote Text Char"/>
-    <w:link w:val="871"/>
+    <w:link w:val="873"/>
     <w:uiPriority w:val="99"/>
     <w:pPr>
       <w:pBdr/>
@@ -39890,9 +41110,9 @@
       <w:sz w:val="20"/>
     </w:rPr>
   </w:style>
-  <w:style w:type="character" w:styleId="873">
+  <w:style w:type="character" w:styleId="875">
     <w:name w:val="endnote reference"/>
-    <w:basedOn w:val="899"/>
+    <w:basedOn w:val="901"/>
     <w:uiPriority w:val="99"/>
     <w:semiHidden/>
     <w:unhideWhenUsed/>
@@ -39905,10 +41125,10 @@
       <w:vertAlign w:val="superscript"/>
     </w:rPr>
   </w:style>
-  <w:style w:type="paragraph" w:styleId="874">
+  <w:style w:type="paragraph" w:styleId="876">
     <w:name w:val="toc 1"/>
-    <w:basedOn w:val="892"/>
-    <w:next w:val="892"/>
+    <w:basedOn w:val="894"/>
+    <w:next w:val="894"/>
     <w:uiPriority w:val="39"/>
     <w:unhideWhenUsed/>
     <w:pPr>
@@ -39917,10 +41137,10 @@
       <w:ind w:right="0" w:firstLine="0" w:left="0"/>
     </w:pPr>
   </w:style>
-  <w:style w:type="paragraph" w:styleId="875">
+  <w:style w:type="paragraph" w:styleId="877">
     <w:name w:val="toc 2"/>
-    <w:basedOn w:val="892"/>
-    <w:next w:val="892"/>
+    <w:basedOn w:val="894"/>
+    <w:next w:val="894"/>
     <w:uiPriority w:val="39"/>
     <w:unhideWhenUsed/>
     <w:pPr>
@@ -39929,10 +41149,10 @@
       <w:ind w:right="0" w:firstLine="0" w:left="283"/>
     </w:pPr>
   </w:style>
-  <w:style w:type="paragraph" w:styleId="876">
+  <w:style w:type="paragraph" w:styleId="878">
     <w:name w:val="toc 3"/>
-    <w:basedOn w:val="892"/>
-    <w:next w:val="892"/>
+    <w:basedOn w:val="894"/>
+    <w:next w:val="894"/>
     <w:uiPriority w:val="39"/>
     <w:unhideWhenUsed/>
     <w:pPr>
@@ -39941,10 +41161,10 @@
       <w:ind w:right="0" w:firstLine="0" w:left="567"/>
     </w:pPr>
   </w:style>
-  <w:style w:type="paragraph" w:styleId="877">
+  <w:style w:type="paragraph" w:styleId="879">
     <w:name w:val="toc 4"/>
-    <w:basedOn w:val="892"/>
-    <w:next w:val="892"/>
+    <w:basedOn w:val="894"/>
+    <w:next w:val="894"/>
     <w:uiPriority w:val="39"/>
     <w:unhideWhenUsed/>
     <w:pPr>
@@ -39953,10 +41173,10 @@
       <w:ind w:right="0" w:firstLine="0" w:left="850"/>
     </w:pPr>
   </w:style>
-  <w:style w:type="paragraph" w:styleId="878">
+  <w:style w:type="paragraph" w:styleId="880">
     <w:name w:val="toc 5"/>
-    <w:basedOn w:val="892"/>
-    <w:next w:val="892"/>
+    <w:basedOn w:val="894"/>
+    <w:next w:val="894"/>
     <w:uiPriority w:val="39"/>
     <w:unhideWhenUsed/>
     <w:pPr>
@@ -39965,10 +41185,10 @@
       <w:ind w:right="0" w:firstLine="0" w:left="1134"/>
     </w:pPr>
   </w:style>
-  <w:style w:type="paragraph" w:styleId="879">
+  <w:style w:type="paragraph" w:styleId="881">
     <w:name w:val="toc 6"/>
-    <w:basedOn w:val="892"/>
-    <w:next w:val="892"/>
+    <w:basedOn w:val="894"/>
+    <w:next w:val="894"/>
     <w:uiPriority w:val="39"/>
     <w:unhideWhenUsed/>
     <w:pPr>
@@ -39977,10 +41197,10 @@
       <w:ind w:right="0" w:firstLine="0" w:left="1417"/>
     </w:pPr>
   </w:style>
-  <w:style w:type="paragraph" w:styleId="880">
+  <w:style w:type="paragraph" w:styleId="882">
     <w:name w:val="toc 7"/>
-    <w:basedOn w:val="892"/>
-    <w:next w:val="892"/>
+    <w:basedOn w:val="894"/>
+    <w:next w:val="894"/>
     <w:uiPriority w:val="39"/>
     <w:unhideWhenUsed/>
     <w:pPr>
@@ -39989,10 +41209,10 @@
       <w:ind w:right="0" w:firstLine="0" w:left="1701"/>
     </w:pPr>
   </w:style>
-  <w:style w:type="paragraph" w:styleId="881">
+  <w:style w:type="paragraph" w:styleId="883">
     <w:name w:val="toc 8"/>
-    <w:basedOn w:val="892"/>
-    <w:next w:val="892"/>
+    <w:basedOn w:val="894"/>
+    <w:next w:val="894"/>
     <w:uiPriority w:val="39"/>
     <w:unhideWhenUsed/>
     <w:pPr>
@@ -40001,10 +41221,10 @@
       <w:ind w:right="0" w:firstLine="0" w:left="1984"/>
     </w:pPr>
   </w:style>
-  <w:style w:type="paragraph" w:styleId="882">
+  <w:style w:type="paragraph" w:styleId="884">
     <w:name w:val="toc 9"/>
-    <w:basedOn w:val="892"/>
-    <w:next w:val="892"/>
+    <w:basedOn w:val="894"/>
+    <w:next w:val="894"/>
     <w:uiPriority w:val="39"/>
     <w:unhideWhenUsed/>
     <w:pPr>
@@ -40013,7 +41233,7 @@
       <w:ind w:right="0" w:firstLine="0" w:left="2268"/>
     </w:pPr>
   </w:style>
-  <w:style w:type="paragraph" w:styleId="883">
+  <w:style w:type="paragraph" w:styleId="885">
     <w:name w:val="TOC Heading"/>
     <w:uiPriority w:val="39"/>
     <w:unhideWhenUsed/>
@@ -40023,10 +41243,10 @@
       <w:ind/>
     </w:pPr>
   </w:style>
-  <w:style w:type="paragraph" w:styleId="884">
+  <w:style w:type="paragraph" w:styleId="886">
     <w:name w:val="table of figures"/>
-    <w:basedOn w:val="892"/>
-    <w:next w:val="892"/>
+    <w:basedOn w:val="894"/>
+    <w:next w:val="894"/>
     <w:uiPriority w:val="99"/>
     <w:unhideWhenUsed/>
     <w:pPr>
@@ -40035,10 +41255,10 @@
       <w:ind/>
     </w:pPr>
   </w:style>
-  <w:style w:type="paragraph" w:styleId="885">
+  <w:style w:type="paragraph" w:styleId="887">
     <w:name w:val="Heading 1"/>
-    <w:basedOn w:val="892"/>
-    <w:next w:val="892"/>
+    <w:basedOn w:val="894"/>
+    <w:next w:val="894"/>
     <w:pPr>
       <w:keepNext w:val="true"/>
       <w:keepLines w:val="true"/>
@@ -40052,10 +41272,10 @@
       <w:szCs w:val="48"/>
     </w:rPr>
   </w:style>
-  <w:style w:type="paragraph" w:styleId="886">
+  <w:style w:type="paragraph" w:styleId="888">
     <w:name w:val="Heading 2"/>
-    <w:basedOn w:val="892"/>
-    <w:next w:val="892"/>
+    <w:basedOn w:val="894"/>
+    <w:next w:val="894"/>
     <w:pPr>
       <w:pBdr/>
       <w:spacing w:line="240" w:lineRule="auto"/>
@@ -40068,10 +41288,10 @@
       <w:szCs w:val="36"/>
     </w:rPr>
   </w:style>
-  <w:style w:type="paragraph" w:styleId="887">
+  <w:style w:type="paragraph" w:styleId="889">
     <w:name w:val="Heading 3"/>
-    <w:basedOn w:val="892"/>
-    <w:next w:val="892"/>
+    <w:basedOn w:val="894"/>
+    <w:next w:val="894"/>
     <w:pPr>
       <w:pBdr/>
       <w:spacing w:line="240" w:lineRule="auto"/>
@@ -40084,10 +41304,10 @@
       <w:szCs w:val="27"/>
     </w:rPr>
   </w:style>
-  <w:style w:type="paragraph" w:styleId="888">
+  <w:style w:type="paragraph" w:styleId="890">
     <w:name w:val="Heading 4"/>
-    <w:basedOn w:val="892"/>
-    <w:next w:val="892"/>
+    <w:basedOn w:val="894"/>
+    <w:next w:val="894"/>
     <w:pPr>
       <w:keepNext w:val="true"/>
       <w:keepLines w:val="true"/>
@@ -40101,10 +41321,10 @@
       <w:szCs w:val="24"/>
     </w:rPr>
   </w:style>
-  <w:style w:type="paragraph" w:styleId="889">
+  <w:style w:type="paragraph" w:styleId="891">
     <w:name w:val="Heading 5"/>
-    <w:basedOn w:val="892"/>
-    <w:next w:val="892"/>
+    <w:basedOn w:val="894"/>
+    <w:next w:val="894"/>
     <w:pPr>
       <w:keepNext w:val="true"/>
       <w:keepLines w:val="true"/>
@@ -40116,10 +41336,10 @@
       <w:b/>
     </w:rPr>
   </w:style>
-  <w:style w:type="paragraph" w:styleId="890">
+  <w:style w:type="paragraph" w:styleId="892">
     <w:name w:val="Heading 6"/>
-    <w:basedOn w:val="892"/>
-    <w:next w:val="892"/>
+    <w:basedOn w:val="894"/>
+    <w:next w:val="894"/>
     <w:pPr>
       <w:keepNext w:val="true"/>
       <w:keepLines w:val="true"/>
@@ -40133,10 +41353,10 @@
       <w:szCs w:val="20"/>
     </w:rPr>
   </w:style>
-  <w:style w:type="paragraph" w:styleId="891">
+  <w:style w:type="paragraph" w:styleId="893">
     <w:name w:val="Title"/>
-    <w:basedOn w:val="892"/>
-    <w:next w:val="892"/>
+    <w:basedOn w:val="894"/>
+    <w:next w:val="894"/>
     <w:pPr>
       <w:keepNext w:val="true"/>
       <w:keepLines w:val="true"/>
@@ -40150,7 +41370,7 @@
       <w:szCs w:val="72"/>
     </w:rPr>
   </w:style>
-  <w:style w:type="paragraph" w:styleId="892" w:default="1">
+  <w:style w:type="paragraph" w:styleId="894" w:default="1">
     <w:name w:val="Normal"/>
     <w:qFormat/>
     <w:pPr>
@@ -40159,10 +41379,10 @@
       <w:ind/>
     </w:pPr>
   </w:style>
-  <w:style w:type="paragraph" w:styleId="893">
+  <w:style w:type="paragraph" w:styleId="895">
     <w:name w:val="Heading 1"/>
-    <w:basedOn w:val="892"/>
-    <w:next w:val="892"/>
+    <w:basedOn w:val="894"/>
+    <w:next w:val="894"/>
     <w:uiPriority w:val="9"/>
     <w:qFormat/>
     <w:pPr>
@@ -40179,10 +41399,10 @@
       <w:szCs w:val="48"/>
     </w:rPr>
   </w:style>
-  <w:style w:type="paragraph" w:styleId="894">
+  <w:style w:type="paragraph" w:styleId="896">
     <w:name w:val="Heading 2"/>
-    <w:basedOn w:val="892"/>
-    <w:link w:val="905"/>
+    <w:basedOn w:val="894"/>
+    <w:link w:val="907"/>
     <w:uiPriority w:val="9"/>
     <w:unhideWhenUsed/>
     <w:qFormat/>
@@ -40200,10 +41420,10 @@
       <w:szCs w:val="36"/>
     </w:rPr>
   </w:style>
-  <w:style w:type="paragraph" w:styleId="895">
+  <w:style w:type="paragraph" w:styleId="897">
     <w:name w:val="Heading 3"/>
-    <w:basedOn w:val="892"/>
-    <w:link w:val="906"/>
+    <w:basedOn w:val="894"/>
+    <w:link w:val="908"/>
     <w:uiPriority w:val="9"/>
     <w:unhideWhenUsed/>
     <w:qFormat/>
@@ -40221,10 +41441,10 @@
       <w:szCs w:val="27"/>
     </w:rPr>
   </w:style>
-  <w:style w:type="paragraph" w:styleId="896">
+  <w:style w:type="paragraph" w:styleId="898">
     <w:name w:val="Heading 4"/>
-    <w:basedOn w:val="892"/>
-    <w:next w:val="892"/>
+    <w:basedOn w:val="894"/>
+    <w:next w:val="894"/>
     <w:uiPriority w:val="9"/>
     <w:semiHidden/>
     <w:unhideWhenUsed/>
@@ -40243,10 +41463,10 @@
       <w:szCs w:val="24"/>
     </w:rPr>
   </w:style>
-  <w:style w:type="paragraph" w:styleId="897">
+  <w:style w:type="paragraph" w:styleId="899">
     <w:name w:val="Heading 5"/>
-    <w:basedOn w:val="892"/>
-    <w:next w:val="892"/>
+    <w:basedOn w:val="894"/>
+    <w:next w:val="894"/>
     <w:uiPriority w:val="9"/>
     <w:semiHidden/>
     <w:unhideWhenUsed/>
@@ -40263,10 +41483,10 @@
       <w:b/>
     </w:rPr>
   </w:style>
-  <w:style w:type="paragraph" w:styleId="898">
+  <w:style w:type="paragraph" w:styleId="900">
     <w:name w:val="Heading 6"/>
-    <w:basedOn w:val="892"/>
-    <w:next w:val="892"/>
+    <w:basedOn w:val="894"/>
+    <w:next w:val="894"/>
     <w:uiPriority w:val="9"/>
     <w:semiHidden/>
     <w:unhideWhenUsed/>
@@ -40285,7 +41505,7 @@
       <w:szCs w:val="20"/>
     </w:rPr>
   </w:style>
-  <w:style w:type="character" w:styleId="899" w:default="1">
+  <w:style w:type="character" w:styleId="901" w:default="1">
     <w:name w:val="Default Paragraph Font"/>
     <w:uiPriority w:val="1"/>
     <w:semiHidden/>
@@ -40296,7 +41516,7 @@
       <w:ind/>
     </w:pPr>
   </w:style>
-  <w:style w:type="table" w:styleId="900" w:default="1">
+  <w:style w:type="table" w:styleId="902" w:default="1">
     <w:name w:val="Normal Table"/>
     <w:uiPriority w:val="99"/>
     <w:semiHidden/>
@@ -40489,7 +41709,7 @@
       </w:tcPr>
     </w:tblStylePr>
   </w:style>
-  <w:style w:type="numbering" w:styleId="901" w:default="1">
+  <w:style w:type="numbering" w:styleId="903" w:default="1">
     <w:name w:val="No List"/>
     <w:uiPriority w:val="99"/>
     <w:semiHidden/>
@@ -40499,214 +41719,6 @@
       <w:spacing/>
       <w:ind/>
     </w:pPr>
-  </w:style>
-  <w:style w:type="table" w:styleId="902" w:customStyle="1">
-    <w:name w:val="Table Normal"/>
-    <w:pPr>
-      <w:pBdr/>
-      <w:spacing/>
-      <w:ind/>
-    </w:pPr>
-    <w:tblPr>
-      <w:tblBorders/>
-      <w:tblCellMar>
-        <w:left w:w="0" w:type="dxa"/>
-        <w:top w:w="0" w:type="dxa"/>
-        <w:right w:w="0" w:type="dxa"/>
-        <w:bottom w:w="0" w:type="dxa"/>
-      </w:tblCellMar>
-    </w:tblPr>
-    <w:tcPr>
-      <w:tcBorders/>
-    </w:tcPr>
-    <w:tblStylePr w:type="band1Horz">
-      <w:pPr>
-        <w:pBdr/>
-        <w:spacing/>
-        <w:ind/>
-      </w:pPr>
-      <w:tblPr>
-        <w:tblBorders/>
-      </w:tblPr>
-      <w:tcPr>
-        <w:tcBorders/>
-      </w:tcPr>
-    </w:tblStylePr>
-    <w:tblStylePr w:type="band1Vert">
-      <w:pPr>
-        <w:pBdr/>
-        <w:spacing/>
-        <w:ind/>
-      </w:pPr>
-      <w:tblPr>
-        <w:tblBorders/>
-      </w:tblPr>
-      <w:tcPr>
-        <w:tcBorders/>
-      </w:tcPr>
-    </w:tblStylePr>
-    <w:tblStylePr w:type="band2Horz">
-      <w:pPr>
-        <w:pBdr/>
-        <w:spacing/>
-        <w:ind/>
-      </w:pPr>
-      <w:tblPr>
-        <w:tblBorders/>
-      </w:tblPr>
-      <w:tcPr>
-        <w:tcBorders/>
-      </w:tcPr>
-    </w:tblStylePr>
-    <w:tblStylePr w:type="band2Vert">
-      <w:pPr>
-        <w:pBdr/>
-        <w:spacing/>
-        <w:ind/>
-      </w:pPr>
-      <w:tblPr>
-        <w:tblBorders/>
-      </w:tblPr>
-      <w:tcPr>
-        <w:tcBorders/>
-      </w:tcPr>
-    </w:tblStylePr>
-    <w:tblStylePr w:type="firstCol">
-      <w:pPr>
-        <w:pBdr/>
-        <w:spacing/>
-        <w:ind/>
-      </w:pPr>
-      <w:tblPr>
-        <w:tblBorders/>
-      </w:tblPr>
-      <w:tcPr>
-        <w:tcBorders/>
-      </w:tcPr>
-    </w:tblStylePr>
-    <w:tblStylePr w:type="firstRow">
-      <w:pPr>
-        <w:pBdr/>
-        <w:spacing/>
-        <w:ind/>
-      </w:pPr>
-      <w:tblPr>
-        <w:tblBorders/>
-      </w:tblPr>
-      <w:tcPr>
-        <w:tcBorders/>
-      </w:tcPr>
-    </w:tblStylePr>
-    <w:tblStylePr w:type="lastCol">
-      <w:pPr>
-        <w:pBdr/>
-        <w:spacing/>
-        <w:ind/>
-      </w:pPr>
-      <w:tblPr>
-        <w:tblBorders/>
-      </w:tblPr>
-      <w:tcPr>
-        <w:tcBorders/>
-      </w:tcPr>
-    </w:tblStylePr>
-    <w:tblStylePr w:type="lastRow">
-      <w:pPr>
-        <w:pBdr/>
-        <w:spacing/>
-        <w:ind/>
-      </w:pPr>
-      <w:tblPr>
-        <w:tblBorders/>
-      </w:tblPr>
-      <w:tcPr>
-        <w:tcBorders/>
-      </w:tcPr>
-    </w:tblStylePr>
-    <w:tblStylePr w:type="nwCell">
-      <w:pPr>
-        <w:pBdr/>
-        <w:spacing/>
-        <w:ind/>
-      </w:pPr>
-      <w:tblPr>
-        <w:tblBorders/>
-      </w:tblPr>
-      <w:tcPr>
-        <w:tcBorders/>
-      </w:tcPr>
-    </w:tblStylePr>
-    <w:tblStylePr w:type="neCell">
-      <w:pPr>
-        <w:pBdr/>
-        <w:spacing/>
-        <w:ind/>
-      </w:pPr>
-      <w:tblPr>
-        <w:tblBorders/>
-      </w:tblPr>
-      <w:tcPr>
-        <w:tcBorders/>
-      </w:tcPr>
-    </w:tblStylePr>
-    <w:tblStylePr w:type="swCell">
-      <w:pPr>
-        <w:pBdr/>
-        <w:spacing/>
-        <w:ind/>
-      </w:pPr>
-      <w:tblPr>
-        <w:tblBorders/>
-      </w:tblPr>
-      <w:tcPr>
-        <w:tcBorders/>
-      </w:tcPr>
-    </w:tblStylePr>
-    <w:tblStylePr w:type="seCell">
-      <w:pPr>
-        <w:pBdr/>
-        <w:spacing/>
-        <w:ind/>
-      </w:pPr>
-      <w:tblPr>
-        <w:tblBorders/>
-      </w:tblPr>
-      <w:tcPr>
-        <w:tcBorders/>
-      </w:tcPr>
-    </w:tblStylePr>
-    <w:tblStylePr w:type="wholeTable">
-      <w:pPr>
-        <w:pBdr/>
-        <w:spacing/>
-        <w:ind/>
-      </w:pPr>
-      <w:tblPr>
-        <w:tblBorders/>
-      </w:tblPr>
-      <w:tcPr>
-        <w:tcBorders/>
-      </w:tcPr>
-    </w:tblStylePr>
-  </w:style>
-  <w:style w:type="paragraph" w:styleId="903">
-    <w:name w:val="Title"/>
-    <w:basedOn w:val="892"/>
-    <w:next w:val="892"/>
-    <w:uiPriority w:val="10"/>
-    <w:qFormat/>
-    <w:pPr>
-      <w:keepNext w:val="true"/>
-      <w:keepLines w:val="true"/>
-      <w:pBdr/>
-      <w:spacing w:after="120" w:before="480"/>
-      <w:ind/>
-    </w:pPr>
-    <w:rPr>
-      <w:b/>
-      <w:sz w:val="72"/>
-      <w:szCs w:val="72"/>
-    </w:rPr>
   </w:style>
   <w:style w:type="table" w:styleId="904" w:customStyle="1">
     <w:name w:val="Table Normal"/>
@@ -40897,10 +41909,218 @@
       </w:tcPr>
     </w:tblStylePr>
   </w:style>
-  <w:style w:type="character" w:styleId="905" w:customStyle="1">
+  <w:style w:type="paragraph" w:styleId="905">
+    <w:name w:val="Title"/>
+    <w:basedOn w:val="894"/>
+    <w:next w:val="894"/>
+    <w:uiPriority w:val="10"/>
+    <w:qFormat/>
+    <w:pPr>
+      <w:keepNext w:val="true"/>
+      <w:keepLines w:val="true"/>
+      <w:pBdr/>
+      <w:spacing w:after="120" w:before="480"/>
+      <w:ind/>
+    </w:pPr>
+    <w:rPr>
+      <w:b/>
+      <w:sz w:val="72"/>
+      <w:szCs w:val="72"/>
+    </w:rPr>
+  </w:style>
+  <w:style w:type="table" w:styleId="906" w:customStyle="1">
+    <w:name w:val="Table Normal"/>
+    <w:pPr>
+      <w:pBdr/>
+      <w:spacing/>
+      <w:ind/>
+    </w:pPr>
+    <w:tblPr>
+      <w:tblBorders/>
+      <w:tblCellMar>
+        <w:left w:w="0" w:type="dxa"/>
+        <w:top w:w="0" w:type="dxa"/>
+        <w:right w:w="0" w:type="dxa"/>
+        <w:bottom w:w="0" w:type="dxa"/>
+      </w:tblCellMar>
+    </w:tblPr>
+    <w:tcPr>
+      <w:tcBorders/>
+    </w:tcPr>
+    <w:tblStylePr w:type="band1Horz">
+      <w:pPr>
+        <w:pBdr/>
+        <w:spacing/>
+        <w:ind/>
+      </w:pPr>
+      <w:tblPr>
+        <w:tblBorders/>
+      </w:tblPr>
+      <w:tcPr>
+        <w:tcBorders/>
+      </w:tcPr>
+    </w:tblStylePr>
+    <w:tblStylePr w:type="band1Vert">
+      <w:pPr>
+        <w:pBdr/>
+        <w:spacing/>
+        <w:ind/>
+      </w:pPr>
+      <w:tblPr>
+        <w:tblBorders/>
+      </w:tblPr>
+      <w:tcPr>
+        <w:tcBorders/>
+      </w:tcPr>
+    </w:tblStylePr>
+    <w:tblStylePr w:type="band2Horz">
+      <w:pPr>
+        <w:pBdr/>
+        <w:spacing/>
+        <w:ind/>
+      </w:pPr>
+      <w:tblPr>
+        <w:tblBorders/>
+      </w:tblPr>
+      <w:tcPr>
+        <w:tcBorders/>
+      </w:tcPr>
+    </w:tblStylePr>
+    <w:tblStylePr w:type="band2Vert">
+      <w:pPr>
+        <w:pBdr/>
+        <w:spacing/>
+        <w:ind/>
+      </w:pPr>
+      <w:tblPr>
+        <w:tblBorders/>
+      </w:tblPr>
+      <w:tcPr>
+        <w:tcBorders/>
+      </w:tcPr>
+    </w:tblStylePr>
+    <w:tblStylePr w:type="firstCol">
+      <w:pPr>
+        <w:pBdr/>
+        <w:spacing/>
+        <w:ind/>
+      </w:pPr>
+      <w:tblPr>
+        <w:tblBorders/>
+      </w:tblPr>
+      <w:tcPr>
+        <w:tcBorders/>
+      </w:tcPr>
+    </w:tblStylePr>
+    <w:tblStylePr w:type="firstRow">
+      <w:pPr>
+        <w:pBdr/>
+        <w:spacing/>
+        <w:ind/>
+      </w:pPr>
+      <w:tblPr>
+        <w:tblBorders/>
+      </w:tblPr>
+      <w:tcPr>
+        <w:tcBorders/>
+      </w:tcPr>
+    </w:tblStylePr>
+    <w:tblStylePr w:type="lastCol">
+      <w:pPr>
+        <w:pBdr/>
+        <w:spacing/>
+        <w:ind/>
+      </w:pPr>
+      <w:tblPr>
+        <w:tblBorders/>
+      </w:tblPr>
+      <w:tcPr>
+        <w:tcBorders/>
+      </w:tcPr>
+    </w:tblStylePr>
+    <w:tblStylePr w:type="lastRow">
+      <w:pPr>
+        <w:pBdr/>
+        <w:spacing/>
+        <w:ind/>
+      </w:pPr>
+      <w:tblPr>
+        <w:tblBorders/>
+      </w:tblPr>
+      <w:tcPr>
+        <w:tcBorders/>
+      </w:tcPr>
+    </w:tblStylePr>
+    <w:tblStylePr w:type="nwCell">
+      <w:pPr>
+        <w:pBdr/>
+        <w:spacing/>
+        <w:ind/>
+      </w:pPr>
+      <w:tblPr>
+        <w:tblBorders/>
+      </w:tblPr>
+      <w:tcPr>
+        <w:tcBorders/>
+      </w:tcPr>
+    </w:tblStylePr>
+    <w:tblStylePr w:type="neCell">
+      <w:pPr>
+        <w:pBdr/>
+        <w:spacing/>
+        <w:ind/>
+      </w:pPr>
+      <w:tblPr>
+        <w:tblBorders/>
+      </w:tblPr>
+      <w:tcPr>
+        <w:tcBorders/>
+      </w:tcPr>
+    </w:tblStylePr>
+    <w:tblStylePr w:type="swCell">
+      <w:pPr>
+        <w:pBdr/>
+        <w:spacing/>
+        <w:ind/>
+      </w:pPr>
+      <w:tblPr>
+        <w:tblBorders/>
+      </w:tblPr>
+      <w:tcPr>
+        <w:tcBorders/>
+      </w:tcPr>
+    </w:tblStylePr>
+    <w:tblStylePr w:type="seCell">
+      <w:pPr>
+        <w:pBdr/>
+        <w:spacing/>
+        <w:ind/>
+      </w:pPr>
+      <w:tblPr>
+        <w:tblBorders/>
+      </w:tblPr>
+      <w:tcPr>
+        <w:tcBorders/>
+      </w:tcPr>
+    </w:tblStylePr>
+    <w:tblStylePr w:type="wholeTable">
+      <w:pPr>
+        <w:pBdr/>
+        <w:spacing/>
+        <w:ind/>
+      </w:pPr>
+      <w:tblPr>
+        <w:tblBorders/>
+      </w:tblPr>
+      <w:tcPr>
+        <w:tcBorders/>
+      </w:tcPr>
+    </w:tblStylePr>
+  </w:style>
+  <w:style w:type="character" w:styleId="907" w:customStyle="1">
     <w:name w:val="Titre 2 Car"/>
-    <w:basedOn w:val="899"/>
-    <w:link w:val="894"/>
+    <w:basedOn w:val="901"/>
+    <w:link w:val="896"/>
     <w:uiPriority w:val="9"/>
     <w:pPr>
       <w:pBdr/>
@@ -40916,10 +42136,10 @@
       <w:lang w:eastAsia="fr-FR"/>
     </w:rPr>
   </w:style>
-  <w:style w:type="character" w:styleId="906" w:customStyle="1">
+  <w:style w:type="character" w:styleId="908" w:customStyle="1">
     <w:name w:val="Titre 3 Car"/>
-    <w:basedOn w:val="899"/>
-    <w:link w:val="895"/>
+    <w:basedOn w:val="901"/>
+    <w:link w:val="897"/>
     <w:uiPriority w:val="9"/>
     <w:pPr>
       <w:pBdr/>
@@ -40935,9 +42155,9 @@
       <w:lang w:eastAsia="fr-FR"/>
     </w:rPr>
   </w:style>
-  <w:style w:type="paragraph" w:styleId="907" w:customStyle="1">
+  <w:style w:type="paragraph" w:styleId="909" w:customStyle="1">
     <w:name w:val="section-description"/>
-    <w:basedOn w:val="892"/>
+    <w:basedOn w:val="894"/>
     <w:pPr>
       <w:pBdr/>
       <w:spacing w:after="100" w:afterAutospacing="1" w:before="100" w:beforeAutospacing="1" w:line="240" w:lineRule="auto"/>
@@ -40949,9 +42169,9 @@
       <w:szCs w:val="24"/>
     </w:rPr>
   </w:style>
-  <w:style w:type="character" w:styleId="908">
+  <w:style w:type="character" w:styleId="910">
     <w:name w:val="Emphasis"/>
-    <w:basedOn w:val="899"/>
+    <w:basedOn w:val="901"/>
     <w:uiPriority w:val="20"/>
     <w:qFormat/>
     <w:pPr>
@@ -40964,9 +42184,9 @@
       <w:iCs/>
     </w:rPr>
   </w:style>
-  <w:style w:type="paragraph" w:styleId="909">
+  <w:style w:type="paragraph" w:styleId="911">
     <w:name w:val="Normal (Web)"/>
-    <w:basedOn w:val="892"/>
+    <w:basedOn w:val="894"/>
     <w:uiPriority w:val="99"/>
     <w:semiHidden/>
     <w:unhideWhenUsed/>
@@ -40981,9 +42201,9 @@
       <w:szCs w:val="24"/>
     </w:rPr>
   </w:style>
-  <w:style w:type="character" w:styleId="910">
+  <w:style w:type="character" w:styleId="912">
     <w:name w:val="Hyperlink"/>
-    <w:basedOn w:val="899"/>
+    <w:basedOn w:val="901"/>
     <w:uiPriority w:val="99"/>
     <w:unhideWhenUsed/>
     <w:pPr>
@@ -40996,9 +42216,9 @@
       <w:u w:val="single"/>
     </w:rPr>
   </w:style>
-  <w:style w:type="character" w:styleId="911">
+  <w:style w:type="character" w:styleId="913">
     <w:name w:val="Strong"/>
-    <w:basedOn w:val="899"/>
+    <w:basedOn w:val="901"/>
     <w:uiPriority w:val="22"/>
     <w:qFormat/>
     <w:pPr>
@@ -41011,11 +42231,11 @@
       <w:bCs/>
     </w:rPr>
   </w:style>
-  <w:style w:type="paragraph" w:styleId="912">
+  <w:style w:type="paragraph" w:styleId="914">
     <w:name w:val="HTML Top of Form"/>
-    <w:basedOn w:val="892"/>
-    <w:next w:val="892"/>
-    <w:link w:val="913"/>
+    <w:basedOn w:val="894"/>
+    <w:next w:val="894"/>
+    <w:link w:val="915"/>
     <w:hidden/>
     <w:uiPriority w:val="99"/>
     <w:semiHidden/>
@@ -41035,10 +42255,10 @@
       <w:szCs w:val="16"/>
     </w:rPr>
   </w:style>
-  <w:style w:type="character" w:styleId="913" w:customStyle="1">
+  <w:style w:type="character" w:styleId="915" w:customStyle="1">
     <w:name w:val="z-Haut du formulaire Car"/>
-    <w:basedOn w:val="899"/>
-    <w:link w:val="912"/>
+    <w:basedOn w:val="901"/>
+    <w:link w:val="914"/>
     <w:uiPriority w:val="99"/>
     <w:semiHidden/>
     <w:pPr>
@@ -41054,11 +42274,11 @@
       <w:lang w:eastAsia="fr-FR"/>
     </w:rPr>
   </w:style>
-  <w:style w:type="paragraph" w:styleId="914">
+  <w:style w:type="paragraph" w:styleId="916">
     <w:name w:val="HTML Bottom of Form"/>
-    <w:basedOn w:val="892"/>
-    <w:next w:val="892"/>
-    <w:link w:val="915"/>
+    <w:basedOn w:val="894"/>
+    <w:next w:val="894"/>
+    <w:link w:val="917"/>
     <w:hidden/>
     <w:uiPriority w:val="99"/>
     <w:semiHidden/>
@@ -41078,10 +42298,10 @@
       <w:szCs w:val="16"/>
     </w:rPr>
   </w:style>
-  <w:style w:type="character" w:styleId="915" w:customStyle="1">
+  <w:style w:type="character" w:styleId="917" w:customStyle="1">
     <w:name w:val="z-Bas du formulaire Car"/>
-    <w:basedOn w:val="899"/>
-    <w:link w:val="914"/>
+    <w:basedOn w:val="901"/>
+    <w:link w:val="916"/>
     <w:uiPriority w:val="99"/>
     <w:semiHidden/>
     <w:pPr>
@@ -41097,9 +42317,9 @@
       <w:lang w:eastAsia="fr-FR"/>
     </w:rPr>
   </w:style>
-  <w:style w:type="table" w:styleId="916">
+  <w:style w:type="table" w:styleId="918">
     <w:name w:val="Table Grid"/>
-    <w:basedOn w:val="900"/>
+    <w:basedOn w:val="902"/>
     <w:uiPriority w:val="39"/>
     <w:pPr>
       <w:pBdr/>
@@ -41289,9 +42509,9 @@
       </w:tcPr>
     </w:tblStylePr>
   </w:style>
-  <w:style w:type="paragraph" w:styleId="917" w:customStyle="1">
+  <w:style w:type="paragraph" w:styleId="919" w:customStyle="1">
     <w:name w:val="pf0"/>
-    <w:basedOn w:val="892"/>
+    <w:basedOn w:val="894"/>
     <w:pPr>
       <w:pBdr/>
       <w:spacing w:after="100" w:afterAutospacing="1" w:before="100" w:beforeAutospacing="1" w:line="240" w:lineRule="auto"/>
@@ -41303,9 +42523,9 @@
       <w:szCs w:val="24"/>
     </w:rPr>
   </w:style>
-  <w:style w:type="character" w:styleId="918" w:customStyle="1">
+  <w:style w:type="character" w:styleId="920" w:customStyle="1">
     <w:name w:val="cf01"/>
-    <w:basedOn w:val="899"/>
+    <w:basedOn w:val="901"/>
     <w:pPr>
       <w:pBdr/>
       <w:spacing/>
@@ -41317,10 +42537,10 @@
       <w:szCs w:val="18"/>
     </w:rPr>
   </w:style>
-  <w:style w:type="paragraph" w:styleId="919">
+  <w:style w:type="paragraph" w:styleId="921">
     <w:name w:val="Subtitle"/>
-    <w:basedOn w:val="892"/>
-    <w:next w:val="892"/>
+    <w:basedOn w:val="894"/>
+    <w:next w:val="894"/>
     <w:uiPriority w:val="11"/>
     <w:qFormat/>
     <w:pPr>
@@ -41338,10 +42558,10 @@
       <w:szCs w:val="48"/>
     </w:rPr>
   </w:style>
-  <w:style w:type="paragraph" w:styleId="920">
+  <w:style w:type="paragraph" w:styleId="922">
     <w:name w:val="annotation text"/>
-    <w:basedOn w:val="892"/>
-    <w:link w:val="921"/>
+    <w:basedOn w:val="894"/>
+    <w:link w:val="923"/>
     <w:uiPriority w:val="99"/>
     <w:semiHidden/>
     <w:unhideWhenUsed/>
@@ -41355,10 +42575,10 @@
       <w:szCs w:val="20"/>
     </w:rPr>
   </w:style>
-  <w:style w:type="character" w:styleId="921" w:customStyle="1">
+  <w:style w:type="character" w:styleId="923" w:customStyle="1">
     <w:name w:val="Commentaire Car"/>
-    <w:basedOn w:val="899"/>
-    <w:link w:val="920"/>
+    <w:basedOn w:val="901"/>
+    <w:link w:val="922"/>
     <w:uiPriority w:val="99"/>
     <w:semiHidden/>
     <w:pPr>
@@ -41371,9 +42591,9 @@
       <w:szCs w:val="20"/>
     </w:rPr>
   </w:style>
-  <w:style w:type="character" w:styleId="922">
+  <w:style w:type="character" w:styleId="924">
     <w:name w:val="annotation reference"/>
-    <w:basedOn w:val="899"/>
+    <w:basedOn w:val="901"/>
     <w:uiPriority w:val="99"/>
     <w:semiHidden/>
     <w:unhideWhenUsed/>
@@ -41387,9 +42607,9 @@
       <w:szCs w:val="16"/>
     </w:rPr>
   </w:style>
-  <w:style w:type="character" w:styleId="923">
+  <w:style w:type="character" w:styleId="925">
     <w:name w:val="Unresolved Mention"/>
-    <w:basedOn w:val="899"/>
+    <w:basedOn w:val="901"/>
     <w:uiPriority w:val="99"/>
     <w:semiHidden/>
     <w:unhideWhenUsed/>
@@ -41403,9 +42623,9 @@
       <w:shd w:val="clear" w:color="auto" w:fill="e1dfdd"/>
     </w:rPr>
   </w:style>
-  <w:style w:type="paragraph" w:styleId="924">
+  <w:style w:type="paragraph" w:styleId="926">
     <w:name w:val="List Paragraph"/>
-    <w:basedOn w:val="892"/>
+    <w:basedOn w:val="894"/>
     <w:uiPriority w:val="34"/>
     <w:qFormat/>
     <w:pPr>
@@ -41415,7 +42635,7 @@
       <w:contextualSpacing w:val="true"/>
     </w:pPr>
   </w:style>
-  <w:style w:type="paragraph" w:styleId="925">
+  <w:style w:type="paragraph" w:styleId="927">
     <w:name w:val="Revision"/>
     <w:hidden/>
     <w:uiPriority w:val="99"/>
@@ -41426,10 +42646,10 @@
       <w:ind/>
     </w:pPr>
   </w:style>
-  <w:style w:type="paragraph" w:styleId="926">
+  <w:style w:type="paragraph" w:styleId="928">
     <w:name w:val="Subtitle"/>
-    <w:basedOn w:val="892"/>
-    <w:next w:val="892"/>
+    <w:basedOn w:val="894"/>
+    <w:next w:val="894"/>
     <w:pPr>
       <w:keepNext w:val="true"/>
       <w:keepLines w:val="true"/>

</xml_diff>